<commit_message>
Added border around game that indicates now playing team and navbar text is now white
</commit_message>
<xml_diff>
--- a/doc/Abschluss/Projekt-Abschlussdokument.docx
+++ b/doc/Abschluss/Projekt-Abschlussdokument.docx
@@ -1558,7 +1558,7 @@
         </w:rPr>
         <w:lastRenderedPageBreak/>
         <w:drawing>
-          <wp:anchor distT="0" distB="0" distL="114300" distR="114300" simplePos="0" relativeHeight="251431424" behindDoc="0" locked="0" layoutInCell="1" allowOverlap="1" wp14:anchorId="1D2A2F86" wp14:editId="58816A74">
+          <wp:anchor distT="0" distB="0" distL="114300" distR="114300" simplePos="0" relativeHeight="251431424" behindDoc="0" locked="0" layoutInCell="1" allowOverlap="1" wp14:anchorId="1D2A2F86" wp14:editId="482D0CE5">
             <wp:simplePos x="0" y="0"/>
             <wp:positionH relativeFrom="column">
               <wp:posOffset>-1905</wp:posOffset>
@@ -1629,7 +1629,7 @@
           <w:lang w:eastAsia="de-AT"/>
         </w:rPr>
         <w:drawing>
-          <wp:anchor distT="0" distB="0" distL="114300" distR="114300" simplePos="0" relativeHeight="251420160" behindDoc="0" locked="0" layoutInCell="1" allowOverlap="1" wp14:anchorId="4549212A" wp14:editId="77DDD9B3">
+          <wp:anchor distT="0" distB="0" distL="114300" distR="114300" simplePos="0" relativeHeight="251420160" behindDoc="0" locked="0" layoutInCell="1" allowOverlap="1" wp14:anchorId="4549212A" wp14:editId="03547ABF">
             <wp:simplePos x="0" y="0"/>
             <wp:positionH relativeFrom="column">
               <wp:posOffset>-1905</wp:posOffset>
@@ -1724,7 +1724,7 @@
         <mc:AlternateContent>
           <mc:Choice Requires="wps">
             <w:drawing>
-              <wp:anchor distT="0" distB="0" distL="114300" distR="114300" simplePos="0" relativeHeight="251508224" behindDoc="0" locked="0" layoutInCell="1" allowOverlap="1" wp14:anchorId="757FF854" wp14:editId="14F5A802">
+              <wp:anchor distT="0" distB="0" distL="114300" distR="114300" simplePos="0" relativeHeight="251508224" behindDoc="0" locked="0" layoutInCell="1" allowOverlap="1" wp14:anchorId="757FF854" wp14:editId="5AF5A4C9">
                 <wp:simplePos x="0" y="0"/>
                 <wp:positionH relativeFrom="column">
                   <wp:posOffset>-1284605</wp:posOffset>
@@ -1819,7 +1819,7 @@
         <mc:AlternateContent>
           <mc:Choice Requires="wps">
             <w:drawing>
-              <wp:anchor distT="0" distB="0" distL="114300" distR="114300" simplePos="0" relativeHeight="251585024" behindDoc="0" locked="0" layoutInCell="1" allowOverlap="1" wp14:anchorId="282A4CC6" wp14:editId="2F3B117F">
+              <wp:anchor distT="0" distB="0" distL="114300" distR="114300" simplePos="0" relativeHeight="251585024" behindDoc="0" locked="0" layoutInCell="1" allowOverlap="1" wp14:anchorId="282A4CC6" wp14:editId="1CBFA417">
                 <wp:simplePos x="0" y="0"/>
                 <wp:positionH relativeFrom="column">
                   <wp:posOffset>-821055</wp:posOffset>
@@ -1876,7 +1876,7 @@
           </mc:Choice>
           <mc:Fallback>
             <w:pict>
-              <v:rect w14:anchorId="4052C3BF" id="Rechteck 17" o:spid="_x0000_s1026" style="position:absolute;margin-left:-64.65pt;margin-top:462.55pt;width:18pt;height:23pt;z-index:251585024;visibility:visible;mso-wrap-style:square;mso-width-percent:0;mso-wrap-distance-left:9pt;mso-wrap-distance-top:0;mso-wrap-distance-right:9pt;mso-wrap-distance-bottom:0;mso-position-horizontal:absolute;mso-position-horizontal-relative:text;mso-position-vertical:absolute;mso-position-vertical-relative:text;mso-width-percent:0;mso-width-relative:margin;v-text-anchor:middle" o:gfxdata="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" fillcolor="white [3201]" strokecolor="#bfbfbf [3209]" strokeweight="2pt"/>
+              <v:rect w14:anchorId="3717FE0A" id="Rechteck 17" o:spid="_x0000_s1026" style="position:absolute;margin-left:-64.65pt;margin-top:462.55pt;width:18pt;height:23pt;z-index:251585024;visibility:visible;mso-wrap-style:square;mso-width-percent:0;mso-wrap-distance-left:9pt;mso-wrap-distance-top:0;mso-wrap-distance-right:9pt;mso-wrap-distance-bottom:0;mso-position-horizontal:absolute;mso-position-horizontal-relative:text;mso-position-vertical:absolute;mso-position-vertical-relative:text;mso-width-percent:0;mso-width-relative:margin;v-text-anchor:middle" o:gfxdata="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" fillcolor="white [3201]" strokecolor="#bfbfbf [3209]" strokeweight="2pt"/>
             </w:pict>
           </mc:Fallback>
         </mc:AlternateContent>
@@ -1890,7 +1890,7 @@
         <mc:AlternateContent>
           <mc:Choice Requires="wps">
             <w:drawing>
-              <wp:anchor distT="0" distB="0" distL="114300" distR="114300" simplePos="0" relativeHeight="251661824" behindDoc="0" locked="0" layoutInCell="1" allowOverlap="1" wp14:anchorId="6F148C8E" wp14:editId="081AF488">
+              <wp:anchor distT="0" distB="0" distL="114300" distR="114300" simplePos="0" relativeHeight="251661824" behindDoc="0" locked="0" layoutInCell="1" allowOverlap="1" wp14:anchorId="6F148C8E" wp14:editId="7F06D481">
                 <wp:simplePos x="0" y="0"/>
                 <wp:positionH relativeFrom="column">
                   <wp:posOffset>-1278255</wp:posOffset>
@@ -1950,7 +1950,7 @@
           </mc:Choice>
           <mc:Fallback>
             <w:pict>
-              <v:rect w14:anchorId="0506F0FA" id="Rechteck 18" o:spid="_x0000_s1026" style="position:absolute;margin-left:-100.65pt;margin-top:487.55pt;width:53pt;height:11pt;z-index:251661824;visibility:visible;mso-wrap-style:square;mso-width-percent:0;mso-height-percent:0;mso-wrap-distance-left:9pt;mso-wrap-distance-top:0;mso-wrap-distance-right:9pt;mso-wrap-distance-bottom:0;mso-position-horizontal:absolute;mso-position-horizontal-relative:text;mso-position-vertical:absolute;mso-position-vertical-relative:text;mso-width-percent:0;mso-height-percent:0;mso-width-relative:margin;mso-height-relative:margin;v-text-anchor:middle" o:gfxdata="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" fillcolor="white [3201]" strokecolor="#bfbfbf [3209]" strokeweight="2pt"/>
+              <v:rect w14:anchorId="0EE4D02C" id="Rechteck 18" o:spid="_x0000_s1026" style="position:absolute;margin-left:-100.65pt;margin-top:487.55pt;width:53pt;height:11pt;z-index:251661824;visibility:visible;mso-wrap-style:square;mso-width-percent:0;mso-height-percent:0;mso-wrap-distance-left:9pt;mso-wrap-distance-top:0;mso-wrap-distance-right:9pt;mso-wrap-distance-bottom:0;mso-position-horizontal:absolute;mso-position-horizontal-relative:text;mso-position-vertical:absolute;mso-position-vertical-relative:text;mso-width-percent:0;mso-height-percent:0;mso-width-relative:margin;mso-height-relative:margin;v-text-anchor:middle" o:gfxdata="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" fillcolor="white [3201]" strokecolor="#bfbfbf [3209]" strokeweight="2pt"/>
             </w:pict>
           </mc:Fallback>
         </mc:AlternateContent>
@@ -1964,7 +1964,7 @@
         <mc:AlternateContent>
           <mc:Choice Requires="wps">
             <w:drawing>
-              <wp:anchor distT="0" distB="0" distL="114300" distR="114300" simplePos="0" relativeHeight="251738624" behindDoc="0" locked="0" layoutInCell="1" allowOverlap="1" wp14:anchorId="4332D713" wp14:editId="0D23AC26">
+              <wp:anchor distT="0" distB="0" distL="114300" distR="114300" simplePos="0" relativeHeight="251738624" behindDoc="0" locked="0" layoutInCell="1" allowOverlap="1" wp14:anchorId="4332D713" wp14:editId="44134403">
                 <wp:simplePos x="0" y="0"/>
                 <wp:positionH relativeFrom="column">
                   <wp:posOffset>-1297305</wp:posOffset>
@@ -2059,7 +2059,7 @@
         <mc:AlternateContent>
           <mc:Choice Requires="wps">
             <w:drawing>
-              <wp:anchor distT="0" distB="0" distL="114300" distR="114300" simplePos="0" relativeHeight="251892224" behindDoc="0" locked="0" layoutInCell="1" allowOverlap="1" wp14:anchorId="2A96BACD" wp14:editId="2C8FDDC3">
+              <wp:anchor distT="0" distB="0" distL="114300" distR="114300" simplePos="0" relativeHeight="251892224" behindDoc="0" locked="0" layoutInCell="1" allowOverlap="1" wp14:anchorId="2A96BACD" wp14:editId="3224F757">
                 <wp:simplePos x="0" y="0"/>
                 <wp:positionH relativeFrom="column">
                   <wp:posOffset>-1290955</wp:posOffset>
@@ -2119,7 +2119,7 @@
           </mc:Choice>
           <mc:Fallback>
             <w:pict>
-              <v:rect w14:anchorId="23EE3605" id="Rechteck 21" o:spid="_x0000_s1026" style="position:absolute;margin-left:-101.65pt;margin-top:528.05pt;width:33.5pt;height:10pt;z-index:251892224;visibility:visible;mso-wrap-style:square;mso-width-percent:0;mso-height-percent:0;mso-wrap-distance-left:9pt;mso-wrap-distance-top:0;mso-wrap-distance-right:9pt;mso-wrap-distance-bottom:0;mso-position-horizontal:absolute;mso-position-horizontal-relative:text;mso-position-vertical:absolute;mso-position-vertical-relative:text;mso-width-percent:0;mso-height-percent:0;mso-width-relative:margin;mso-height-relative:margin;v-text-anchor:middle" o:gfxdata="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" fillcolor="white [3201]" strokecolor="#bfbfbf [3209]" strokeweight="2pt"/>
+              <v:rect w14:anchorId="6E8FDE3F" id="Rechteck 21" o:spid="_x0000_s1026" style="position:absolute;margin-left:-101.65pt;margin-top:528.05pt;width:33.5pt;height:10pt;z-index:251892224;visibility:visible;mso-wrap-style:square;mso-width-percent:0;mso-height-percent:0;mso-wrap-distance-left:9pt;mso-wrap-distance-top:0;mso-wrap-distance-right:9pt;mso-wrap-distance-bottom:0;mso-position-horizontal:absolute;mso-position-horizontal-relative:text;mso-position-vertical:absolute;mso-position-vertical-relative:text;mso-width-percent:0;mso-height-percent:0;mso-width-relative:margin;mso-height-relative:margin;v-text-anchor:middle" o:gfxdata="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" fillcolor="white [3201]" strokecolor="#bfbfbf [3209]" strokeweight="2pt"/>
             </w:pict>
           </mc:Fallback>
         </mc:AlternateContent>
@@ -2133,7 +2133,7 @@
         <mc:AlternateContent>
           <mc:Choice Requires="wps">
             <w:drawing>
-              <wp:anchor distT="0" distB="0" distL="114300" distR="114300" simplePos="0" relativeHeight="251815424" behindDoc="0" locked="0" layoutInCell="1" allowOverlap="1" wp14:anchorId="76DAFB9E" wp14:editId="263B3EE9">
+              <wp:anchor distT="0" distB="0" distL="114300" distR="114300" simplePos="0" relativeHeight="251815424" behindDoc="0" locked="0" layoutInCell="1" allowOverlap="1" wp14:anchorId="76DAFB9E" wp14:editId="4F318CB0">
                 <wp:simplePos x="0" y="0"/>
                 <wp:positionH relativeFrom="column">
                   <wp:posOffset>-1284605</wp:posOffset>
@@ -2193,7 +2193,7 @@
           </mc:Choice>
           <mc:Fallback>
             <w:pict>
-              <v:rect w14:anchorId="5C57DFA0" id="Rechteck 20" o:spid="_x0000_s1026" style="position:absolute;margin-left:-101.15pt;margin-top:539.05pt;width:33pt;height:10.5pt;z-index:251815424;visibility:visible;mso-wrap-style:square;mso-width-percent:0;mso-height-percent:0;mso-wrap-distance-left:9pt;mso-wrap-distance-top:0;mso-wrap-distance-right:9pt;mso-wrap-distance-bottom:0;mso-position-horizontal:absolute;mso-position-horizontal-relative:text;mso-position-vertical:absolute;mso-position-vertical-relative:text;mso-width-percent:0;mso-height-percent:0;mso-width-relative:margin;mso-height-relative:margin;v-text-anchor:middle" o:gfxdata="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" fillcolor="white [3201]" strokecolor="#bfbfbf [3209]" strokeweight="2pt"/>
+              <v:rect w14:anchorId="7DC5AA6E" id="Rechteck 20" o:spid="_x0000_s1026" style="position:absolute;margin-left:-101.15pt;margin-top:539.05pt;width:33pt;height:10.5pt;z-index:251815424;visibility:visible;mso-wrap-style:square;mso-width-percent:0;mso-height-percent:0;mso-wrap-distance-left:9pt;mso-wrap-distance-top:0;mso-wrap-distance-right:9pt;mso-wrap-distance-bottom:0;mso-position-horizontal:absolute;mso-position-horizontal-relative:text;mso-position-vertical:absolute;mso-position-vertical-relative:text;mso-width-percent:0;mso-height-percent:0;mso-width-relative:margin;mso-height-relative:margin;v-text-anchor:middle" o:gfxdata="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" fillcolor="white [3201]" strokecolor="#bfbfbf [3209]" strokeweight="2pt"/>
             </w:pict>
           </mc:Fallback>
         </mc:AlternateContent>
@@ -2273,12 +2273,7 @@
       </w:r>
       <w:proofErr w:type="spellEnd"/>
       <w:r>
-        <w:t xml:space="preserve"> besaß und Geld keine verfügbare Ressource war</w:t>
-      </w:r>
-      <w:bookmarkStart w:id="4" w:name="_GoBack"/>
-      <w:bookmarkEnd w:id="4"/>
-      <w:r>
-        <w:t xml:space="preserve"> mussten wir das Feature Team-Chat </w:t>
+        <w:t xml:space="preserve"> besaß und Geld keine verfügbare Ressource war mussten wir das Feature Team-Chat </w:t>
       </w:r>
       <w:r>
         <w:t>verwerfen.</w:t>
@@ -2553,11 +2548,11 @@
       <w:pPr>
         <w:pStyle w:val="berschrift2"/>
       </w:pPr>
-      <w:bookmarkStart w:id="5" w:name="_Toc468227598"/>
+      <w:bookmarkStart w:id="4" w:name="_Toc468227598"/>
       <w:r>
         <w:t>Beschreibung</w:t>
       </w:r>
-      <w:bookmarkEnd w:id="5"/>
+      <w:bookmarkEnd w:id="4"/>
       <w:r>
         <w:t xml:space="preserve"> der Umfelder</w:t>
       </w:r>
@@ -3340,11 +3335,11 @@
       <w:pPr>
         <w:pStyle w:val="berschrift2"/>
       </w:pPr>
-      <w:bookmarkStart w:id="6" w:name="_Toc468227599"/>
+      <w:bookmarkStart w:id="5" w:name="_Toc468227599"/>
       <w:r>
         <w:t>Umwelten, Technologien, Projektbausteine graphisch dargestellt</w:t>
       </w:r>
-      <w:bookmarkEnd w:id="6"/>
+      <w:bookmarkEnd w:id="5"/>
     </w:p>
     <w:p>
       <w:r>
@@ -3409,7 +3404,7 @@
           </mc:Choice>
           <mc:Fallback>
             <w:pict>
-              <v:shapetype w14:anchorId="080A50D6" id="_x0000_t34" coordsize="21600,21600" o:spt="34" o:oned="t" adj="10800" path="m,l@0,0@0,21600,21600,21600e" filled="f">
+              <v:shapetype w14:anchorId="4B258CE3" id="_x0000_t34" coordsize="21600,21600" o:spt="34" o:oned="t" adj="10800" path="m,l@0,0@0,21600,21600,21600e" filled="f">
                 <v:stroke joinstyle="miter"/>
                 <v:formulas>
                   <v:f eqn="val #0"/>
@@ -3489,7 +3484,7 @@
           </mc:Choice>
           <mc:Fallback>
             <w:pict>
-              <v:shape w14:anchorId="45CA1691" id="Verbinder: gewinkelt 54" o:spid="_x0000_s1026" type="#_x0000_t34" style="position:absolute;margin-left:205.35pt;margin-top:24.95pt;width:32pt;height:23.5pt;flip:y;z-index:251657728;visibility:visible;mso-wrap-style:square;mso-wrap-distance-left:9pt;mso-wrap-distance-top:0;mso-wrap-distance-right:9pt;mso-wrap-distance-bottom:0;mso-position-horizontal:absolute;mso-position-horizontal-relative:text;mso-position-vertical:absolute;mso-position-vertical-relative:text" o:gfxdata="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" adj="3712" strokecolor="#1a4180 [3044]">
+              <v:shape w14:anchorId="4E2A22C0" id="Verbinder: gewinkelt 54" o:spid="_x0000_s1026" type="#_x0000_t34" style="position:absolute;margin-left:205.35pt;margin-top:24.95pt;width:32pt;height:23.5pt;flip:y;z-index:251657728;visibility:visible;mso-wrap-style:square;mso-wrap-distance-left:9pt;mso-wrap-distance-top:0;mso-wrap-distance-right:9pt;mso-wrap-distance-bottom:0;mso-position-horizontal:absolute;mso-position-horizontal-relative:text;mso-position-vertical:absolute;mso-position-vertical-relative:text" o:gfxdata="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" adj="3712" strokecolor="#1a4180 [3044]">
                 <v:stroke endarrow="block"/>
               </v:shape>
             </w:pict>
@@ -3626,7 +3621,7 @@
         <mc:AlternateContent>
           <mc:Choice Requires="wps">
             <w:drawing>
-              <wp:anchor distT="0" distB="0" distL="114300" distR="114300" simplePos="0" relativeHeight="251653632" behindDoc="0" locked="0" layoutInCell="1" allowOverlap="1" wp14:anchorId="3115DEAF" wp14:editId="3959EAD7">
+              <wp:anchor distT="0" distB="0" distL="114300" distR="114300" simplePos="0" relativeHeight="251653632" behindDoc="0" locked="0" layoutInCell="1" allowOverlap="1" wp14:anchorId="3115DEAF" wp14:editId="294AA3A9">
                 <wp:simplePos x="0" y="0"/>
                 <wp:positionH relativeFrom="column">
                   <wp:posOffset>93345</wp:posOffset>
@@ -3728,7 +3723,7 @@
         <mc:AlternateContent>
           <mc:Choice Requires="wps">
             <w:drawing>
-              <wp:anchor distT="0" distB="0" distL="114300" distR="114300" simplePos="0" relativeHeight="251637248" behindDoc="0" locked="0" layoutInCell="1" allowOverlap="1" wp14:anchorId="2830495B" wp14:editId="499300EA">
+              <wp:anchor distT="0" distB="0" distL="114300" distR="114300" simplePos="0" relativeHeight="251637248" behindDoc="0" locked="0" layoutInCell="1" allowOverlap="1" wp14:anchorId="2830495B" wp14:editId="2F754EE1">
                 <wp:simplePos x="0" y="0"/>
                 <wp:positionH relativeFrom="column">
                   <wp:posOffset>1223645</wp:posOffset>
@@ -3844,7 +3839,7 @@
         <mc:AlternateContent>
           <mc:Choice Requires="wps">
             <w:drawing>
-              <wp:anchor distT="0" distB="0" distL="114300" distR="114300" simplePos="0" relativeHeight="251635200" behindDoc="0" locked="0" layoutInCell="1" allowOverlap="1" wp14:anchorId="100FDD01" wp14:editId="2796DD70">
+              <wp:anchor distT="0" distB="0" distL="114300" distR="114300" simplePos="0" relativeHeight="251635200" behindDoc="0" locked="0" layoutInCell="1" allowOverlap="1" wp14:anchorId="100FDD01" wp14:editId="425FE854">
                 <wp:simplePos x="0" y="0"/>
                 <wp:positionH relativeFrom="column">
                   <wp:posOffset>-20955</wp:posOffset>
@@ -3898,13 +3893,15 @@
           </mc:Choice>
           <mc:Fallback>
             <w:pict>
-              <v:rect w14:anchorId="31EC7C27" id="Rechteck 22" o:spid="_x0000_s1026" style="position:absolute;margin-left:-1.65pt;margin-top:10.45pt;width:488.5pt;height:339pt;z-index:251635200;visibility:visible;mso-wrap-style:square;mso-wrap-distance-left:9pt;mso-wrap-distance-top:0;mso-wrap-distance-right:9pt;mso-wrap-distance-bottom:0;mso-position-horizontal:absolute;mso-position-horizontal-relative:text;mso-position-vertical:absolute;mso-position-vertical-relative:text;v-text-anchor:middle" o:gfxdata="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" fillcolor="white [3201]" strokecolor="#bfbfbf [3209]" strokeweight="2pt"/>
+              <v:rect w14:anchorId="5C8D168D" id="Rechteck 22" o:spid="_x0000_s1026" style="position:absolute;margin-left:-1.65pt;margin-top:10.45pt;width:488.5pt;height:339pt;z-index:251635200;visibility:visible;mso-wrap-style:square;mso-wrap-distance-left:9pt;mso-wrap-distance-top:0;mso-wrap-distance-right:9pt;mso-wrap-distance-bottom:0;mso-position-horizontal:absolute;mso-position-horizontal-relative:text;mso-position-vertical:absolute;mso-position-vertical-relative:text;v-text-anchor:middle" o:gfxdata="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" fillcolor="white [3201]" strokecolor="#bfbfbf [3209]" strokeweight="2pt"/>
             </w:pict>
           </mc:Fallback>
         </mc:AlternateContent>
       </w:r>
     </w:p>
     <w:p>
+      <w:bookmarkStart w:id="6" w:name="_GoBack"/>
+      <w:bookmarkEnd w:id="6"/>
       <w:r>
         <w:rPr>
           <w:noProof/>
@@ -3913,7 +3910,7 @@
         <mc:AlternateContent>
           <mc:Choice Requires="wps">
             <w:drawing>
-              <wp:anchor distT="0" distB="0" distL="114300" distR="114300" simplePos="0" relativeHeight="251681280" behindDoc="0" locked="0" layoutInCell="1" allowOverlap="1" wp14:anchorId="090236A7" wp14:editId="61B9CFA7">
+              <wp:anchor distT="0" distB="0" distL="114300" distR="114300" simplePos="0" relativeHeight="251681280" behindDoc="0" locked="0" layoutInCell="1" allowOverlap="1" wp14:anchorId="090236A7" wp14:editId="7460A924">
                 <wp:simplePos x="0" y="0"/>
                 <wp:positionH relativeFrom="column">
                   <wp:posOffset>1026795</wp:posOffset>
@@ -3965,7 +3962,7 @@
           </mc:Choice>
           <mc:Fallback>
             <w:pict>
-              <v:shapetype w14:anchorId="0521EB11" id="_x0000_t32" coordsize="21600,21600" o:spt="32" o:oned="t" path="m,l21600,21600e" filled="f">
+              <v:shapetype w14:anchorId="2FB69CE0" id="_x0000_t32" coordsize="21600,21600" o:spt="32" o:oned="t" path="m,l21600,21600e" filled="f">
                 <v:path arrowok="t" fillok="f" o:connecttype="none"/>
                 <o:lock v:ext="edit" shapetype="t"/>
               </v:shapetype>
@@ -3984,7 +3981,7 @@
         <mc:AlternateContent>
           <mc:Choice Requires="wps">
             <w:drawing>
-              <wp:anchor distT="0" distB="0" distL="114300" distR="114300" simplePos="0" relativeHeight="251680256" behindDoc="0" locked="0" layoutInCell="1" allowOverlap="1" wp14:anchorId="7725C0E2" wp14:editId="30601BD3">
+              <wp:anchor distT="0" distB="0" distL="114300" distR="114300" simplePos="0" relativeHeight="251680256" behindDoc="0" locked="0" layoutInCell="1" allowOverlap="1" wp14:anchorId="7725C0E2" wp14:editId="3B45C6FC">
                 <wp:simplePos x="0" y="0"/>
                 <wp:positionH relativeFrom="column">
                   <wp:posOffset>1215308</wp:posOffset>
@@ -4056,7 +4053,7 @@
           </mc:Choice>
           <mc:Fallback>
             <w:pict>
-              <v:shape w14:anchorId="56529275" id="Bogen 31" o:spid="_x0000_s1026" style="position:absolute;margin-left:95.7pt;margin-top:219.7pt;width:32.15pt;height:27.05pt;rotation:4187709fd;z-index:251680256;visibility:visible;mso-wrap-style:square;mso-width-percent:0;mso-height-percent:0;mso-wrap-distance-left:9pt;mso-wrap-distance-top:0;mso-wrap-distance-right:9pt;mso-wrap-distance-bottom:0;mso-position-horizontal:absolute;mso-position-horizontal-relative:text;mso-position-vertical:absolute;mso-position-vertical-relative:text;mso-width-percent:0;mso-height-percent:0;mso-width-relative:margin;mso-height-relative:margin;v-text-anchor:middle" coordsize="408185,343829" o:gfxdata="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" path="m57092,52657nsc110072,6322,189330,-11221,262507,7192v86444,21751,145678,88729,145678,164723l204093,171915,57092,52657xem57092,52657nfc110072,6322,189330,-11221,262507,7192v86444,21751,145678,88729,145678,164723e" filled="f" strokecolor="#1c4587 [3204]">
+              <v:shape w14:anchorId="12368AFF" id="Bogen 31" o:spid="_x0000_s1026" style="position:absolute;margin-left:95.7pt;margin-top:219.7pt;width:32.15pt;height:27.05pt;rotation:4187709fd;z-index:251680256;visibility:visible;mso-wrap-style:square;mso-width-percent:0;mso-height-percent:0;mso-wrap-distance-left:9pt;mso-wrap-distance-top:0;mso-wrap-distance-right:9pt;mso-wrap-distance-bottom:0;mso-position-horizontal:absolute;mso-position-horizontal-relative:text;mso-position-vertical:absolute;mso-position-vertical-relative:text;mso-width-percent:0;mso-height-percent:0;mso-width-relative:margin;mso-height-relative:margin;v-text-anchor:middle" coordsize="408185,343829" o:gfxdata="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" path="m57092,52657nsc110072,6322,189330,-11221,262507,7192v86444,21751,145678,88729,145678,164723l204093,171915,57092,52657xem57092,52657nfc110072,6322,189330,-11221,262507,7192v86444,21751,145678,88729,145678,164723e" filled="f" strokecolor="#1c4587 [3204]">
                 <v:stroke dashstyle="dash"/>
                 <v:path arrowok="t" o:connecttype="custom" o:connectlocs="57092,52657;262507,7192;408185,171915" o:connectangles="0,0,0"/>
               </v:shape>
@@ -4072,7 +4069,7 @@
         <mc:AlternateContent>
           <mc:Choice Requires="wps">
             <w:drawing>
-              <wp:anchor distT="0" distB="0" distL="114300" distR="114300" simplePos="0" relativeHeight="251679232" behindDoc="0" locked="0" layoutInCell="1" allowOverlap="1" wp14:anchorId="469DF88E" wp14:editId="7218458A">
+              <wp:anchor distT="0" distB="0" distL="114300" distR="114300" simplePos="0" relativeHeight="251679232" behindDoc="0" locked="0" layoutInCell="1" allowOverlap="1" wp14:anchorId="469DF88E" wp14:editId="7EEF8397">
                 <wp:simplePos x="0" y="0"/>
                 <wp:positionH relativeFrom="column">
                   <wp:posOffset>1036320</wp:posOffset>
@@ -4136,7 +4133,7 @@
           </mc:Choice>
           <mc:Fallback>
             <w:pict>
-              <v:shape w14:anchorId="07863B63" id="Gerade Verbindung mit Pfeil 29" o:spid="_x0000_s1026" type="#_x0000_t32" style="position:absolute;margin-left:81.6pt;margin-top:247.5pt;width:36.75pt;height:3.6pt;flip:y;z-index:251679232;visibility:visible;mso-wrap-style:square;mso-width-percent:0;mso-height-percent:0;mso-wrap-distance-left:9pt;mso-wrap-distance-top:0;mso-wrap-distance-right:9pt;mso-wrap-distance-bottom:0;mso-position-horizontal:absolute;mso-position-horizontal-relative:text;mso-position-vertical:absolute;mso-position-vertical-relative:text;mso-width-percent:0;mso-height-percent:0;mso-width-relative:margin;mso-height-relative:margin" o:gfxdata="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" strokecolor="#1c4587 [3204]">
+              <v:shape w14:anchorId="1D52A2BF" id="Gerade Verbindung mit Pfeil 29" o:spid="_x0000_s1026" type="#_x0000_t32" style="position:absolute;margin-left:81.6pt;margin-top:247.5pt;width:36.75pt;height:3.6pt;flip:y;z-index:251679232;visibility:visible;mso-wrap-style:square;mso-width-percent:0;mso-height-percent:0;mso-wrap-distance-left:9pt;mso-wrap-distance-top:0;mso-wrap-distance-right:9pt;mso-wrap-distance-bottom:0;mso-position-horizontal:absolute;mso-position-horizontal-relative:text;mso-position-vertical:absolute;mso-position-vertical-relative:text;mso-width-percent:0;mso-height-percent:0;mso-width-relative:margin;mso-height-relative:margin" o:gfxdata="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" strokecolor="#1c4587 [3204]">
                 <v:stroke dashstyle="dash"/>
               </v:shape>
             </w:pict>
@@ -4151,7 +4148,7 @@
         <mc:AlternateContent>
           <mc:Choice Requires="wps">
             <w:drawing>
-              <wp:anchor distT="0" distB="0" distL="114300" distR="114300" simplePos="0" relativeHeight="251673088" behindDoc="0" locked="0" layoutInCell="1" allowOverlap="1" wp14:anchorId="2EBC872F" wp14:editId="2830C1CF">
+              <wp:anchor distT="0" distB="0" distL="114300" distR="114300" simplePos="0" relativeHeight="251673088" behindDoc="0" locked="0" layoutInCell="1" allowOverlap="1" wp14:anchorId="2EBC872F" wp14:editId="45983416">
                 <wp:simplePos x="0" y="0"/>
                 <wp:positionH relativeFrom="column">
                   <wp:posOffset>3566795</wp:posOffset>
@@ -4204,7 +4201,7 @@
           </mc:Choice>
           <mc:Fallback>
             <w:pict>
-              <v:shape w14:anchorId="49B049E3" id="Gerade Verbindung mit Pfeil 76" o:spid="_x0000_s1026" type="#_x0000_t32" style="position:absolute;margin-left:280.85pt;margin-top:.55pt;width:0;height:11.5pt;z-index:251673088;visibility:visible;mso-wrap-style:square;mso-wrap-distance-left:9pt;mso-wrap-distance-top:0;mso-wrap-distance-right:9pt;mso-wrap-distance-bottom:0;mso-position-horizontal:absolute;mso-position-horizontal-relative:text;mso-position-vertical:absolute;mso-position-vertical-relative:text" o:gfxdata="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" strokecolor="#1a4180 [3044]">
+              <v:shape w14:anchorId="52EA8084" id="Gerade Verbindung mit Pfeil 76" o:spid="_x0000_s1026" type="#_x0000_t32" style="position:absolute;margin-left:280.85pt;margin-top:.55pt;width:0;height:11.5pt;z-index:251673088;visibility:visible;mso-wrap-style:square;mso-wrap-distance-left:9pt;mso-wrap-distance-top:0;mso-wrap-distance-right:9pt;mso-wrap-distance-bottom:0;mso-position-horizontal:absolute;mso-position-horizontal-relative:text;mso-position-vertical:absolute;mso-position-vertical-relative:text" o:gfxdata="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" strokecolor="#1a4180 [3044]">
                 <v:stroke startarrow="block" endarrow="block"/>
               </v:shape>
             </w:pict>
@@ -4219,7 +4216,7 @@
         <mc:AlternateContent>
           <mc:Choice Requires="wps">
             <w:drawing>
-              <wp:anchor distT="0" distB="0" distL="114300" distR="114300" simplePos="0" relativeHeight="251638272" behindDoc="0" locked="0" layoutInCell="1" allowOverlap="1" wp14:anchorId="17269AF8" wp14:editId="7187F3A5">
+              <wp:anchor distT="0" distB="0" distL="114300" distR="114300" simplePos="0" relativeHeight="251638272" behindDoc="0" locked="0" layoutInCell="1" allowOverlap="1" wp14:anchorId="17269AF8" wp14:editId="7B13101F">
                 <wp:simplePos x="0" y="0"/>
                 <wp:positionH relativeFrom="column">
                   <wp:posOffset>2734945</wp:posOffset>
@@ -4439,7 +4436,7 @@
         <mc:AlternateContent>
           <mc:Choice Requires="wps">
             <w:drawing>
-              <wp:anchor distT="0" distB="0" distL="114300" distR="114300" simplePos="0" relativeHeight="251678208" behindDoc="0" locked="0" layoutInCell="1" allowOverlap="1" wp14:anchorId="759B6E32" wp14:editId="079AEBCB">
+              <wp:anchor distT="0" distB="0" distL="114300" distR="114300" simplePos="0" relativeHeight="251678208" behindDoc="0" locked="0" layoutInCell="1" allowOverlap="1" wp14:anchorId="759B6E32" wp14:editId="255E7730">
                 <wp:simplePos x="0" y="0"/>
                 <wp:positionH relativeFrom="column">
                   <wp:posOffset>1026795</wp:posOffset>
@@ -4492,7 +4489,7 @@
           </mc:Choice>
           <mc:Fallback>
             <w:pict>
-              <v:shape w14:anchorId="23A4E32D" id="Gerade Verbindung mit Pfeil 75" o:spid="_x0000_s1026" type="#_x0000_t32" style="position:absolute;margin-left:80.85pt;margin-top:110.05pt;width:23pt;height:.5pt;z-index:251678208;visibility:visible;mso-wrap-style:square;mso-wrap-distance-left:9pt;mso-wrap-distance-top:0;mso-wrap-distance-right:9pt;mso-wrap-distance-bottom:0;mso-position-horizontal:absolute;mso-position-horizontal-relative:text;mso-position-vertical:absolute;mso-position-vertical-relative:text" o:gfxdata="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" strokecolor="#1a4180 [3044]">
+              <v:shape w14:anchorId="35FB2102" id="Gerade Verbindung mit Pfeil 75" o:spid="_x0000_s1026" type="#_x0000_t32" style="position:absolute;margin-left:80.85pt;margin-top:110.05pt;width:23pt;height:.5pt;z-index:251678208;visibility:visible;mso-wrap-style:square;mso-wrap-distance-left:9pt;mso-wrap-distance-top:0;mso-wrap-distance-right:9pt;mso-wrap-distance-bottom:0;mso-position-horizontal:absolute;mso-position-horizontal-relative:text;mso-position-vertical:absolute;mso-position-vertical-relative:text" o:gfxdata="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" strokecolor="#1a4180 [3044]">
                 <v:stroke startarrow="block" endarrow="block"/>
               </v:shape>
             </w:pict>
@@ -4507,7 +4504,7 @@
         <mc:AlternateContent>
           <mc:Choice Requires="wps">
             <w:drawing>
-              <wp:anchor distT="0" distB="0" distL="114300" distR="114300" simplePos="0" relativeHeight="251646464" behindDoc="0" locked="0" layoutInCell="1" allowOverlap="1" wp14:anchorId="3593F196" wp14:editId="5D547F1F">
+              <wp:anchor distT="0" distB="0" distL="114300" distR="114300" simplePos="0" relativeHeight="251646464" behindDoc="0" locked="0" layoutInCell="1" allowOverlap="1" wp14:anchorId="3593F196" wp14:editId="340F4514">
                 <wp:simplePos x="0" y="0"/>
                 <wp:positionH relativeFrom="column">
                   <wp:posOffset>1306195</wp:posOffset>
@@ -4607,7 +4604,7 @@
         <mc:AlternateContent>
           <mc:Choice Requires="wps">
             <w:drawing>
-              <wp:anchor distT="0" distB="0" distL="114300" distR="114300" simplePos="0" relativeHeight="251663872" behindDoc="0" locked="0" layoutInCell="1" allowOverlap="1" wp14:anchorId="21D0B7F0" wp14:editId="0D9DA0D5">
+              <wp:anchor distT="0" distB="0" distL="114300" distR="114300" simplePos="0" relativeHeight="251663872" behindDoc="0" locked="0" layoutInCell="1" allowOverlap="1" wp14:anchorId="21D0B7F0" wp14:editId="48D9E589">
                 <wp:simplePos x="0" y="0"/>
                 <wp:positionH relativeFrom="column">
                   <wp:posOffset>4830445</wp:posOffset>
@@ -4660,7 +4657,7 @@
           </mc:Choice>
           <mc:Fallback>
             <w:pict>
-              <v:shape w14:anchorId="568C41A9" id="Gerade Verbindung mit Pfeil 74" o:spid="_x0000_s1026" type="#_x0000_t32" style="position:absolute;margin-left:380.35pt;margin-top:63.55pt;width:0;height:45pt;z-index:251663872;visibility:visible;mso-wrap-style:square;mso-wrap-distance-left:9pt;mso-wrap-distance-top:0;mso-wrap-distance-right:9pt;mso-wrap-distance-bottom:0;mso-position-horizontal:absolute;mso-position-horizontal-relative:text;mso-position-vertical:absolute;mso-position-vertical-relative:text" o:gfxdata="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" strokecolor="#1a4180 [3044]">
+              <v:shape w14:anchorId="17C67619" id="Gerade Verbindung mit Pfeil 74" o:spid="_x0000_s1026" type="#_x0000_t32" style="position:absolute;margin-left:380.35pt;margin-top:63.55pt;width:0;height:45pt;z-index:251663872;visibility:visible;mso-wrap-style:square;mso-wrap-distance-left:9pt;mso-wrap-distance-top:0;mso-wrap-distance-right:9pt;mso-wrap-distance-bottom:0;mso-position-horizontal:absolute;mso-position-horizontal-relative:text;mso-position-vertical:absolute;mso-position-vertical-relative:text" o:gfxdata="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" strokecolor="#1a4180 [3044]">
                 <v:stroke startarrow="block" endarrow="block"/>
               </v:shape>
             </w:pict>
@@ -4675,7 +4672,7 @@
         <mc:AlternateContent>
           <mc:Choice Requires="wps">
             <w:drawing>
-              <wp:anchor distT="0" distB="0" distL="114300" distR="114300" simplePos="0" relativeHeight="251662848" behindDoc="0" locked="0" layoutInCell="1" allowOverlap="1" wp14:anchorId="1A3399BE" wp14:editId="732FB350">
+              <wp:anchor distT="0" distB="0" distL="114300" distR="114300" simplePos="0" relativeHeight="251662848" behindDoc="0" locked="0" layoutInCell="1" allowOverlap="1" wp14:anchorId="1A3399BE" wp14:editId="6A47875E">
                 <wp:simplePos x="0" y="0"/>
                 <wp:positionH relativeFrom="column">
                   <wp:posOffset>5440045</wp:posOffset>
@@ -4727,7 +4724,7 @@
           </mc:Choice>
           <mc:Fallback>
             <w:pict>
-              <v:shape w14:anchorId="1AC3B0A6" id="Gerade Verbindung mit Pfeil 72" o:spid="_x0000_s1026" type="#_x0000_t32" style="position:absolute;margin-left:428.35pt;margin-top:84.05pt;width:0;height:117pt;z-index:251662848;visibility:visible;mso-wrap-style:square;mso-wrap-distance-left:9pt;mso-wrap-distance-top:0;mso-wrap-distance-right:9pt;mso-wrap-distance-bottom:0;mso-position-horizontal:absolute;mso-position-horizontal-relative:text;mso-position-vertical:absolute;mso-position-vertical-relative:text" o:gfxdata="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" strokecolor="#1a4180 [3044]">
+              <v:shape w14:anchorId="7C47BDEA" id="Gerade Verbindung mit Pfeil 72" o:spid="_x0000_s1026" type="#_x0000_t32" style="position:absolute;margin-left:428.35pt;margin-top:84.05pt;width:0;height:117pt;z-index:251662848;visibility:visible;mso-wrap-style:square;mso-wrap-distance-left:9pt;mso-wrap-distance-top:0;mso-wrap-distance-right:9pt;mso-wrap-distance-bottom:0;mso-position-horizontal:absolute;mso-position-horizontal-relative:text;mso-position-vertical:absolute;mso-position-vertical-relative:text" o:gfxdata="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" strokecolor="#1a4180 [3044]">
                 <v:stroke endarrow="block"/>
               </v:shape>
             </w:pict>
@@ -4742,7 +4739,7 @@
         <mc:AlternateContent>
           <mc:Choice Requires="wps">
             <w:drawing>
-              <wp:anchor distT="0" distB="0" distL="114300" distR="114300" simplePos="0" relativeHeight="251661824" behindDoc="0" locked="0" layoutInCell="1" allowOverlap="1" wp14:anchorId="2ECBAE0D" wp14:editId="07FEFD26">
+              <wp:anchor distT="0" distB="0" distL="114300" distR="114300" simplePos="0" relativeHeight="251661824" behindDoc="0" locked="0" layoutInCell="1" allowOverlap="1" wp14:anchorId="2ECBAE0D" wp14:editId="55210FBE">
                 <wp:simplePos x="0" y="0"/>
                 <wp:positionH relativeFrom="column">
                   <wp:posOffset>5643245</wp:posOffset>
@@ -4794,7 +4791,7 @@
           </mc:Choice>
           <mc:Fallback>
             <w:pict>
-              <v:shape w14:anchorId="2AAEA5A4" id="Gerade Verbindung mit Pfeil 71" o:spid="_x0000_s1026" type="#_x0000_t32" style="position:absolute;margin-left:444.35pt;margin-top:43.55pt;width:0;height:20.5pt;z-index:251661824;visibility:visible;mso-wrap-style:square;mso-wrap-distance-left:9pt;mso-wrap-distance-top:0;mso-wrap-distance-right:9pt;mso-wrap-distance-bottom:0;mso-position-horizontal:absolute;mso-position-horizontal-relative:text;mso-position-vertical:absolute;mso-position-vertical-relative:text" o:gfxdata="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" strokecolor="#1a4180 [3044]">
+              <v:shape w14:anchorId="360E8697" id="Gerade Verbindung mit Pfeil 71" o:spid="_x0000_s1026" type="#_x0000_t32" style="position:absolute;margin-left:444.35pt;margin-top:43.55pt;width:0;height:20.5pt;z-index:251661824;visibility:visible;mso-wrap-style:square;mso-wrap-distance-left:9pt;mso-wrap-distance-top:0;mso-wrap-distance-right:9pt;mso-wrap-distance-bottom:0;mso-position-horizontal:absolute;mso-position-horizontal-relative:text;mso-position-vertical:absolute;mso-position-vertical-relative:text" o:gfxdata="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" strokecolor="#1a4180 [3044]">
                 <v:stroke endarrow="block"/>
               </v:shape>
             </w:pict>
@@ -4809,7 +4806,7 @@
         <mc:AlternateContent>
           <mc:Choice Requires="wps">
             <w:drawing>
-              <wp:anchor distT="0" distB="0" distL="114300" distR="114300" simplePos="0" relativeHeight="251659776" behindDoc="0" locked="0" layoutInCell="1" allowOverlap="1" wp14:anchorId="1DE48F71" wp14:editId="5C4262A9">
+              <wp:anchor distT="0" distB="0" distL="114300" distR="114300" simplePos="0" relativeHeight="251659776" behindDoc="0" locked="0" layoutInCell="1" allowOverlap="1" wp14:anchorId="1DE48F71" wp14:editId="7065C9C2">
                 <wp:simplePos x="0" y="0"/>
                 <wp:positionH relativeFrom="column">
                   <wp:posOffset>4436745</wp:posOffset>
@@ -4861,7 +4858,7 @@
           </mc:Choice>
           <mc:Fallback>
             <w:pict>
-              <v:shape w14:anchorId="794A86E0" id="Gerade Verbindung mit Pfeil 70" o:spid="_x0000_s1026" type="#_x0000_t32" style="position:absolute;margin-left:349.35pt;margin-top:75.05pt;width:48pt;height:0;z-index:251659776;visibility:visible;mso-wrap-style:square;mso-wrap-distance-left:9pt;mso-wrap-distance-top:0;mso-wrap-distance-right:9pt;mso-wrap-distance-bottom:0;mso-position-horizontal:absolute;mso-position-horizontal-relative:text;mso-position-vertical:absolute;mso-position-vertical-relative:text" o:gfxdata="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" strokecolor="#1a4180 [3044]">
+              <v:shape w14:anchorId="7C1B1149" id="Gerade Verbindung mit Pfeil 70" o:spid="_x0000_s1026" type="#_x0000_t32" style="position:absolute;margin-left:349.35pt;margin-top:75.05pt;width:48pt;height:0;z-index:251659776;visibility:visible;mso-wrap-style:square;mso-wrap-distance-left:9pt;mso-wrap-distance-top:0;mso-wrap-distance-right:9pt;mso-wrap-distance-bottom:0;mso-position-horizontal:absolute;mso-position-horizontal-relative:text;mso-position-vertical:absolute;mso-position-vertical-relative:text" o:gfxdata="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" strokecolor="#1a4180 [3044]">
                 <v:stroke endarrow="block"/>
               </v:shape>
             </w:pict>
@@ -4876,7 +4873,7 @@
         <mc:AlternateContent>
           <mc:Choice Requires="wps">
             <w:drawing>
-              <wp:anchor distT="0" distB="0" distL="114300" distR="114300" simplePos="0" relativeHeight="251642368" behindDoc="0" locked="0" layoutInCell="1" allowOverlap="1" wp14:anchorId="7D0186D2" wp14:editId="79CFCEA6">
+              <wp:anchor distT="0" distB="0" distL="114300" distR="114300" simplePos="0" relativeHeight="251642368" behindDoc="0" locked="0" layoutInCell="1" allowOverlap="1" wp14:anchorId="7D0186D2" wp14:editId="0BF9FA3C">
                 <wp:simplePos x="0" y="0"/>
                 <wp:positionH relativeFrom="column">
                   <wp:posOffset>5059045</wp:posOffset>
@@ -4998,7 +4995,7 @@
         <mc:AlternateContent>
           <mc:Choice Requires="wps">
             <w:drawing>
-              <wp:anchor distT="0" distB="0" distL="114300" distR="114300" simplePos="0" relativeHeight="251641344" behindDoc="0" locked="0" layoutInCell="1" allowOverlap="1" wp14:anchorId="0CF953B9" wp14:editId="6BC3D07D">
+              <wp:anchor distT="0" distB="0" distL="114300" distR="114300" simplePos="0" relativeHeight="251641344" behindDoc="0" locked="0" layoutInCell="1" allowOverlap="1" wp14:anchorId="0CF953B9" wp14:editId="100192DC">
                 <wp:simplePos x="0" y="0"/>
                 <wp:positionH relativeFrom="column">
                   <wp:posOffset>4722495</wp:posOffset>
@@ -5116,7 +5113,7 @@
         <mc:AlternateContent>
           <mc:Choice Requires="wps">
             <w:drawing>
-              <wp:anchor distT="0" distB="0" distL="114300" distR="114300" simplePos="0" relativeHeight="251677184" behindDoc="0" locked="0" layoutInCell="1" allowOverlap="1" wp14:anchorId="4436447A" wp14:editId="52223D73">
+              <wp:anchor distT="0" distB="0" distL="114300" distR="114300" simplePos="0" relativeHeight="251677184" behindDoc="0" locked="0" layoutInCell="1" allowOverlap="1" wp14:anchorId="4436447A" wp14:editId="276BCB34">
                 <wp:simplePos x="0" y="0"/>
                 <wp:positionH relativeFrom="column">
                   <wp:posOffset>3477895</wp:posOffset>
@@ -5168,7 +5165,7 @@
           </mc:Choice>
           <mc:Fallback>
             <w:pict>
-              <v:shape w14:anchorId="4424DCE0" id="Gerade Verbindung mit Pfeil 67" o:spid="_x0000_s1026" type="#_x0000_t32" style="position:absolute;margin-left:273.85pt;margin-top:245.05pt;width:13pt;height:0;flip:x;z-index:251677184;visibility:visible;mso-wrap-style:square;mso-wrap-distance-left:9pt;mso-wrap-distance-top:0;mso-wrap-distance-right:9pt;mso-wrap-distance-bottom:0;mso-position-horizontal:absolute;mso-position-horizontal-relative:text;mso-position-vertical:absolute;mso-position-vertical-relative:text" o:gfxdata="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" strokecolor="#1a4180 [3044]">
+              <v:shape w14:anchorId="4C5FEE37" id="Gerade Verbindung mit Pfeil 67" o:spid="_x0000_s1026" type="#_x0000_t32" style="position:absolute;margin-left:273.85pt;margin-top:245.05pt;width:13pt;height:0;flip:x;z-index:251677184;visibility:visible;mso-wrap-style:square;mso-wrap-distance-left:9pt;mso-wrap-distance-top:0;mso-wrap-distance-right:9pt;mso-wrap-distance-bottom:0;mso-position-horizontal:absolute;mso-position-horizontal-relative:text;mso-position-vertical:absolute;mso-position-vertical-relative:text" o:gfxdata="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" strokecolor="#1a4180 [3044]">
                 <v:stroke endarrow="block"/>
               </v:shape>
             </w:pict>
@@ -5183,7 +5180,7 @@
         <mc:AlternateContent>
           <mc:Choice Requires="wps">
             <w:drawing>
-              <wp:anchor distT="0" distB="0" distL="114300" distR="114300" simplePos="0" relativeHeight="251676160" behindDoc="0" locked="0" layoutInCell="1" allowOverlap="1" wp14:anchorId="41DA7F75" wp14:editId="069C504E">
+              <wp:anchor distT="0" distB="0" distL="114300" distR="114300" simplePos="0" relativeHeight="251676160" behindDoc="0" locked="0" layoutInCell="1" allowOverlap="1" wp14:anchorId="41DA7F75" wp14:editId="6D5F5617">
                 <wp:simplePos x="0" y="0"/>
                 <wp:positionH relativeFrom="column">
                   <wp:posOffset>1033145</wp:posOffset>
@@ -5236,7 +5233,7 @@
           </mc:Choice>
           <mc:Fallback>
             <w:pict>
-              <v:shape w14:anchorId="052B055E" id="Gerade Verbindung mit Pfeil 66" o:spid="_x0000_s1026" type="#_x0000_t32" style="position:absolute;margin-left:81.35pt;margin-top:216.55pt;width:31.5pt;height:.5pt;z-index:251676160;visibility:visible;mso-wrap-style:square;mso-wrap-distance-left:9pt;mso-wrap-distance-top:0;mso-wrap-distance-right:9pt;mso-wrap-distance-bottom:0;mso-position-horizontal:absolute;mso-position-horizontal-relative:text;mso-position-vertical:absolute;mso-position-vertical-relative:text" o:gfxdata="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" strokecolor="#1a4180 [3044]">
+              <v:shape w14:anchorId="7AC3C456" id="Gerade Verbindung mit Pfeil 66" o:spid="_x0000_s1026" type="#_x0000_t32" style="position:absolute;margin-left:81.35pt;margin-top:216.55pt;width:31.5pt;height:.5pt;z-index:251676160;visibility:visible;mso-wrap-style:square;mso-wrap-distance-left:9pt;mso-wrap-distance-top:0;mso-wrap-distance-right:9pt;mso-wrap-distance-bottom:0;mso-position-horizontal:absolute;mso-position-horizontal-relative:text;mso-position-vertical:absolute;mso-position-vertical-relative:text" o:gfxdata="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" strokecolor="#1a4180 [3044]">
                 <v:stroke startarrow="block" endarrow="block"/>
               </v:shape>
             </w:pict>
@@ -5251,7 +5248,7 @@
         <mc:AlternateContent>
           <mc:Choice Requires="wps">
             <w:drawing>
-              <wp:anchor distT="0" distB="0" distL="114300" distR="114300" simplePos="0" relativeHeight="251675136" behindDoc="0" locked="0" layoutInCell="1" allowOverlap="1" wp14:anchorId="56DBF710" wp14:editId="35C1668D">
+              <wp:anchor distT="0" distB="0" distL="114300" distR="114300" simplePos="0" relativeHeight="251675136" behindDoc="0" locked="0" layoutInCell="1" allowOverlap="1" wp14:anchorId="56DBF710" wp14:editId="7D76A624">
                 <wp:simplePos x="0" y="0"/>
                 <wp:positionH relativeFrom="column">
                   <wp:posOffset>1026795</wp:posOffset>
@@ -5304,7 +5301,7 @@
           </mc:Choice>
           <mc:Fallback>
             <w:pict>
-              <v:shape w14:anchorId="74C5862F" id="Gerade Verbindung mit Pfeil 65" o:spid="_x0000_s1026" type="#_x0000_t32" style="position:absolute;margin-left:80.85pt;margin-top:153.05pt;width:30.5pt;height:0;z-index:251675136;visibility:visible;mso-wrap-style:square;mso-wrap-distance-left:9pt;mso-wrap-distance-top:0;mso-wrap-distance-right:9pt;mso-wrap-distance-bottom:0;mso-position-horizontal:absolute;mso-position-horizontal-relative:text;mso-position-vertical:absolute;mso-position-vertical-relative:text" o:gfxdata="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" strokecolor="#1a4180 [3044]">
+              <v:shape w14:anchorId="23C20C72" id="Gerade Verbindung mit Pfeil 65" o:spid="_x0000_s1026" type="#_x0000_t32" style="position:absolute;margin-left:80.85pt;margin-top:153.05pt;width:30.5pt;height:0;z-index:251675136;visibility:visible;mso-wrap-style:square;mso-wrap-distance-left:9pt;mso-wrap-distance-top:0;mso-wrap-distance-right:9pt;mso-wrap-distance-bottom:0;mso-position-horizontal:absolute;mso-position-horizontal-relative:text;mso-position-vertical:absolute;mso-position-vertical-relative:text" o:gfxdata="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" strokecolor="#1a4180 [3044]">
                 <v:stroke startarrow="block" endarrow="block"/>
               </v:shape>
             </w:pict>
@@ -5319,7 +5316,7 @@
         <mc:AlternateContent>
           <mc:Choice Requires="wps">
             <w:drawing>
-              <wp:anchor distT="0" distB="0" distL="114300" distR="114300" simplePos="0" relativeHeight="251674112" behindDoc="0" locked="0" layoutInCell="1" allowOverlap="1" wp14:anchorId="77267C93" wp14:editId="5787FB20">
+              <wp:anchor distT="0" distB="0" distL="114300" distR="114300" simplePos="0" relativeHeight="251674112" behindDoc="0" locked="0" layoutInCell="1" allowOverlap="1" wp14:anchorId="77267C93" wp14:editId="4BD0A199">
                 <wp:simplePos x="0" y="0"/>
                 <wp:positionH relativeFrom="column">
                   <wp:posOffset>2779395</wp:posOffset>
@@ -5372,7 +5369,7 @@
           </mc:Choice>
           <mc:Fallback>
             <w:pict>
-              <v:shape w14:anchorId="3317D607" id="Gerade Verbindung mit Pfeil 64" o:spid="_x0000_s1026" type="#_x0000_t32" style="position:absolute;margin-left:218.85pt;margin-top:87.05pt;width:.5pt;height:38.5pt;flip:x;z-index:251674112;visibility:visible;mso-wrap-style:square;mso-wrap-distance-left:9pt;mso-wrap-distance-top:0;mso-wrap-distance-right:9pt;mso-wrap-distance-bottom:0;mso-position-horizontal:absolute;mso-position-horizontal-relative:text;mso-position-vertical:absolute;mso-position-vertical-relative:text" o:gfxdata="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" strokecolor="#1a4180 [3044]">
+              <v:shape w14:anchorId="06B33F4C" id="Gerade Verbindung mit Pfeil 64" o:spid="_x0000_s1026" type="#_x0000_t32" style="position:absolute;margin-left:218.85pt;margin-top:87.05pt;width:.5pt;height:38.5pt;flip:x;z-index:251674112;visibility:visible;mso-wrap-style:square;mso-wrap-distance-left:9pt;mso-wrap-distance-top:0;mso-wrap-distance-right:9pt;mso-wrap-distance-bottom:0;mso-position-horizontal:absolute;mso-position-horizontal-relative:text;mso-position-vertical:absolute;mso-position-vertical-relative:text" o:gfxdata="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" strokecolor="#1a4180 [3044]">
                 <v:stroke startarrow="block" endarrow="block"/>
               </v:shape>
             </w:pict>
@@ -5387,7 +5384,7 @@
         <mc:AlternateContent>
           <mc:Choice Requires="wps">
             <w:drawing>
-              <wp:anchor distT="0" distB="0" distL="114300" distR="114300" simplePos="0" relativeHeight="251672064" behindDoc="0" locked="0" layoutInCell="1" allowOverlap="1" wp14:anchorId="2DC52F2C" wp14:editId="16B9D48B">
+              <wp:anchor distT="0" distB="0" distL="114300" distR="114300" simplePos="0" relativeHeight="251672064" behindDoc="0" locked="0" layoutInCell="1" allowOverlap="1" wp14:anchorId="2DC52F2C" wp14:editId="1DD4416D">
                 <wp:simplePos x="0" y="0"/>
                 <wp:positionH relativeFrom="column">
                   <wp:posOffset>3369945</wp:posOffset>
@@ -5440,7 +5437,7 @@
           </mc:Choice>
           <mc:Fallback>
             <w:pict>
-              <v:shape w14:anchorId="4566F6B8" id="Gerade Verbindung mit Pfeil 63" o:spid="_x0000_s1026" type="#_x0000_t32" style="position:absolute;margin-left:265.35pt;margin-top:190.05pt;width:0;height:12.5pt;z-index:251672064;visibility:visible;mso-wrap-style:square;mso-wrap-distance-left:9pt;mso-wrap-distance-top:0;mso-wrap-distance-right:9pt;mso-wrap-distance-bottom:0;mso-position-horizontal:absolute;mso-position-horizontal-relative:text;mso-position-vertical:absolute;mso-position-vertical-relative:text" o:gfxdata="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" strokecolor="#1a4180 [3044]">
+              <v:shape w14:anchorId="67F2D479" id="Gerade Verbindung mit Pfeil 63" o:spid="_x0000_s1026" type="#_x0000_t32" style="position:absolute;margin-left:265.35pt;margin-top:190.05pt;width:0;height:12.5pt;z-index:251672064;visibility:visible;mso-wrap-style:square;mso-wrap-distance-left:9pt;mso-wrap-distance-top:0;mso-wrap-distance-right:9pt;mso-wrap-distance-bottom:0;mso-position-horizontal:absolute;mso-position-horizontal-relative:text;mso-position-vertical:absolute;mso-position-vertical-relative:text" o:gfxdata="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" strokecolor="#1a4180 [3044]">
                 <v:stroke startarrow="block" endarrow="block"/>
               </v:shape>
             </w:pict>
@@ -5455,7 +5452,7 @@
         <mc:AlternateContent>
           <mc:Choice Requires="wps">
             <w:drawing>
-              <wp:anchor distT="0" distB="0" distL="114300" distR="114300" simplePos="0" relativeHeight="251649536" behindDoc="0" locked="0" layoutInCell="1" allowOverlap="1" wp14:anchorId="71E799AC" wp14:editId="721B8AC5">
+              <wp:anchor distT="0" distB="0" distL="114300" distR="114300" simplePos="0" relativeHeight="251649536" behindDoc="0" locked="0" layoutInCell="1" allowOverlap="1" wp14:anchorId="71E799AC" wp14:editId="72DEBA14">
                 <wp:simplePos x="0" y="0"/>
                 <wp:positionH relativeFrom="column">
                   <wp:posOffset>3249295</wp:posOffset>
@@ -5557,7 +5554,7 @@
         <mc:AlternateContent>
           <mc:Choice Requires="wps">
             <w:drawing>
-              <wp:anchor distT="0" distB="0" distL="114300" distR="114300" simplePos="0" relativeHeight="251647488" behindDoc="0" locked="0" layoutInCell="1" allowOverlap="1" wp14:anchorId="448AF315" wp14:editId="25A7A333">
+              <wp:anchor distT="0" distB="0" distL="114300" distR="114300" simplePos="0" relativeHeight="251647488" behindDoc="0" locked="0" layoutInCell="1" allowOverlap="1" wp14:anchorId="448AF315" wp14:editId="6595760B">
                 <wp:simplePos x="0" y="0"/>
                 <wp:positionH relativeFrom="column">
                   <wp:posOffset>1426845</wp:posOffset>
@@ -5659,7 +5656,7 @@
         <mc:AlternateContent>
           <mc:Choice Requires="wps">
             <w:drawing>
-              <wp:anchor distT="0" distB="0" distL="114300" distR="114300" simplePos="0" relativeHeight="251670016" behindDoc="0" locked="0" layoutInCell="1" allowOverlap="1" wp14:anchorId="66BBC32E" wp14:editId="2B2CAA47">
+              <wp:anchor distT="0" distB="0" distL="114300" distR="114300" simplePos="0" relativeHeight="251670016" behindDoc="0" locked="0" layoutInCell="1" allowOverlap="1" wp14:anchorId="66BBC32E" wp14:editId="31DE69AD">
                 <wp:simplePos x="0" y="0"/>
                 <wp:positionH relativeFrom="column">
                   <wp:posOffset>4449445</wp:posOffset>
@@ -5711,7 +5708,7 @@
           </mc:Choice>
           <mc:Fallback>
             <w:pict>
-              <v:shape w14:anchorId="57486787" id="Gerade Verbindung mit Pfeil 57" o:spid="_x0000_s1026" type="#_x0000_t32" style="position:absolute;margin-left:350.35pt;margin-top:35.55pt;width:21.5pt;height:0;z-index:251670016;visibility:visible;mso-wrap-style:square;mso-wrap-distance-left:9pt;mso-wrap-distance-top:0;mso-wrap-distance-right:9pt;mso-wrap-distance-bottom:0;mso-position-horizontal:absolute;mso-position-horizontal-relative:text;mso-position-vertical:absolute;mso-position-vertical-relative:text" o:gfxdata="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" strokecolor="#1a4180 [3044]">
+              <v:shape w14:anchorId="62FA7C4A" id="Gerade Verbindung mit Pfeil 57" o:spid="_x0000_s1026" type="#_x0000_t32" style="position:absolute;margin-left:350.35pt;margin-top:35.55pt;width:21.5pt;height:0;z-index:251670016;visibility:visible;mso-wrap-style:square;mso-wrap-distance-left:9pt;mso-wrap-distance-top:0;mso-wrap-distance-right:9pt;mso-wrap-distance-bottom:0;mso-position-horizontal:absolute;mso-position-horizontal-relative:text;mso-position-vertical:absolute;mso-position-vertical-relative:text" o:gfxdata="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" strokecolor="#1a4180 [3044]">
                 <v:stroke endarrow="block"/>
               </v:shape>
             </w:pict>
@@ -5726,7 +5723,7 @@
         <mc:AlternateContent>
           <mc:Choice Requires="wps">
             <w:drawing>
-              <wp:anchor distT="0" distB="0" distL="114300" distR="114300" simplePos="0" relativeHeight="251671040" behindDoc="0" locked="0" layoutInCell="1" allowOverlap="1" wp14:anchorId="409EEB54" wp14:editId="6B8D3BF5">
+              <wp:anchor distT="0" distB="0" distL="114300" distR="114300" simplePos="0" relativeHeight="251671040" behindDoc="0" locked="0" layoutInCell="1" allowOverlap="1" wp14:anchorId="409EEB54" wp14:editId="3C88D7FB">
                 <wp:simplePos x="0" y="0"/>
                 <wp:positionH relativeFrom="column">
                   <wp:posOffset>4443095</wp:posOffset>
@@ -5778,7 +5775,7 @@
           </mc:Choice>
           <mc:Fallback>
             <w:pict>
-              <v:shape w14:anchorId="7A2A16DE" id="Gerade Verbindung mit Pfeil 58" o:spid="_x0000_s1026" type="#_x0000_t32" style="position:absolute;margin-left:349.85pt;margin-top:55.05pt;width:23pt;height:0;z-index:251671040;visibility:visible;mso-wrap-style:square;mso-wrap-distance-left:9pt;mso-wrap-distance-top:0;mso-wrap-distance-right:9pt;mso-wrap-distance-bottom:0;mso-position-horizontal:absolute;mso-position-horizontal-relative:text;mso-position-vertical:absolute;mso-position-vertical-relative:text" o:gfxdata="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" strokecolor="#1a4180 [3044]">
+              <v:shape w14:anchorId="628DEEC7" id="Gerade Verbindung mit Pfeil 58" o:spid="_x0000_s1026" type="#_x0000_t32" style="position:absolute;margin-left:349.85pt;margin-top:55.05pt;width:23pt;height:0;z-index:251671040;visibility:visible;mso-wrap-style:square;mso-wrap-distance-left:9pt;mso-wrap-distance-top:0;mso-wrap-distance-right:9pt;mso-wrap-distance-bottom:0;mso-position-horizontal:absolute;mso-position-horizontal-relative:text;mso-position-vertical:absolute;mso-position-vertical-relative:text" o:gfxdata="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" strokecolor="#1a4180 [3044]">
                 <v:stroke endarrow="block"/>
               </v:shape>
             </w:pict>
@@ -5793,7 +5790,7 @@
         <mc:AlternateContent>
           <mc:Choice Requires="wps">
             <w:drawing>
-              <wp:anchor distT="0" distB="0" distL="114300" distR="114300" simplePos="0" relativeHeight="251668992" behindDoc="0" locked="0" layoutInCell="1" allowOverlap="1" wp14:anchorId="2AC36F97" wp14:editId="244221DD">
+              <wp:anchor distT="0" distB="0" distL="114300" distR="114300" simplePos="0" relativeHeight="251668992" behindDoc="0" locked="0" layoutInCell="1" allowOverlap="1" wp14:anchorId="2AC36F97" wp14:editId="68D2929F">
                 <wp:simplePos x="0" y="0"/>
                 <wp:positionH relativeFrom="column">
                   <wp:posOffset>2595245</wp:posOffset>
@@ -5845,7 +5842,7 @@
           </mc:Choice>
           <mc:Fallback>
             <w:pict>
-              <v:shape w14:anchorId="68F1B7E2" id="Gerade Verbindung mit Pfeil 56" o:spid="_x0000_s1026" type="#_x0000_t32" style="position:absolute;margin-left:204.35pt;margin-top:23.05pt;width:10.5pt;height:0;flip:x;z-index:251668992;visibility:visible;mso-wrap-style:square;mso-wrap-distance-left:9pt;mso-wrap-distance-top:0;mso-wrap-distance-right:9pt;mso-wrap-distance-bottom:0;mso-position-horizontal:absolute;mso-position-horizontal-relative:text;mso-position-vertical:absolute;mso-position-vertical-relative:text" o:gfxdata="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" strokecolor="#1a4180 [3044]">
+              <v:shape w14:anchorId="4188F0C0" id="Gerade Verbindung mit Pfeil 56" o:spid="_x0000_s1026" type="#_x0000_t32" style="position:absolute;margin-left:204.35pt;margin-top:23.05pt;width:10.5pt;height:0;flip:x;z-index:251668992;visibility:visible;mso-wrap-style:square;mso-wrap-distance-left:9pt;mso-wrap-distance-top:0;mso-wrap-distance-right:9pt;mso-wrap-distance-bottom:0;mso-position-horizontal:absolute;mso-position-horizontal-relative:text;mso-position-vertical:absolute;mso-position-vertical-relative:text" o:gfxdata="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" strokecolor="#1a4180 [3044]">
                 <v:stroke endarrow="block"/>
               </v:shape>
             </w:pict>
@@ -5860,7 +5857,7 @@
         <mc:AlternateContent>
           <mc:Choice Requires="wps">
             <w:drawing>
-              <wp:anchor distT="0" distB="0" distL="114300" distR="114300" simplePos="0" relativeHeight="251666944" behindDoc="0" locked="0" layoutInCell="1" allowOverlap="1" wp14:anchorId="739B14E1" wp14:editId="1819D881">
+              <wp:anchor distT="0" distB="0" distL="114300" distR="114300" simplePos="0" relativeHeight="251666944" behindDoc="0" locked="0" layoutInCell="1" allowOverlap="1" wp14:anchorId="739B14E1" wp14:editId="714FC0D0">
                 <wp:simplePos x="0" y="0"/>
                 <wp:positionH relativeFrom="column">
                   <wp:posOffset>2531745</wp:posOffset>
@@ -5912,7 +5909,7 @@
           </mc:Choice>
           <mc:Fallback>
             <w:pict>
-              <v:shape w14:anchorId="3F06A81E" id="Gerade Verbindung mit Pfeil 52" o:spid="_x0000_s1026" type="#_x0000_t32" style="position:absolute;margin-left:199.35pt;margin-top:56.05pt;width:16.5pt;height:0;flip:x;z-index:251666944;visibility:visible;mso-wrap-style:square;mso-wrap-distance-left:9pt;mso-wrap-distance-top:0;mso-wrap-distance-right:9pt;mso-wrap-distance-bottom:0;mso-position-horizontal:absolute;mso-position-horizontal-relative:text;mso-position-vertical:absolute;mso-position-vertical-relative:text" o:gfxdata="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" strokecolor="#1a4180 [3044]">
+              <v:shape w14:anchorId="22EF6C91" id="Gerade Verbindung mit Pfeil 52" o:spid="_x0000_s1026" type="#_x0000_t32" style="position:absolute;margin-left:199.35pt;margin-top:56.05pt;width:16.5pt;height:0;flip:x;z-index:251666944;visibility:visible;mso-wrap-style:square;mso-wrap-distance-left:9pt;mso-wrap-distance-top:0;mso-wrap-distance-right:9pt;mso-wrap-distance-bottom:0;mso-position-horizontal:absolute;mso-position-horizontal-relative:text;mso-position-vertical:absolute;mso-position-vertical-relative:text" o:gfxdata="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" strokecolor="#1a4180 [3044]">
                 <v:stroke endarrow="block"/>
               </v:shape>
             </w:pict>
@@ -5927,7 +5924,7 @@
         <mc:AlternateContent>
           <mc:Choice Requires="wps">
             <w:drawing>
-              <wp:anchor distT="0" distB="0" distL="114300" distR="114300" simplePos="0" relativeHeight="251665920" behindDoc="0" locked="0" layoutInCell="1" allowOverlap="1" wp14:anchorId="5A3A77E5" wp14:editId="32938FB3">
+              <wp:anchor distT="0" distB="0" distL="114300" distR="114300" simplePos="0" relativeHeight="251665920" behindDoc="0" locked="0" layoutInCell="1" allowOverlap="1" wp14:anchorId="5A3A77E5" wp14:editId="1BA4F0B6">
                 <wp:simplePos x="0" y="0"/>
                 <wp:positionH relativeFrom="column">
                   <wp:posOffset>2538095</wp:posOffset>
@@ -5979,7 +5976,7 @@
           </mc:Choice>
           <mc:Fallback>
             <w:pict>
-              <v:shape w14:anchorId="72A6E48E" id="Gerade Verbindung mit Pfeil 51" o:spid="_x0000_s1026" type="#_x0000_t32" style="position:absolute;margin-left:199.85pt;margin-top:33.05pt;width:15.5pt;height:0;flip:x;z-index:251665920;visibility:visible;mso-wrap-style:square;mso-wrap-distance-left:9pt;mso-wrap-distance-top:0;mso-wrap-distance-right:9pt;mso-wrap-distance-bottom:0;mso-position-horizontal:absolute;mso-position-horizontal-relative:text;mso-position-vertical:absolute;mso-position-vertical-relative:text" o:gfxdata="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" strokecolor="#1a4180 [3044]">
+              <v:shape w14:anchorId="11E25979" id="Gerade Verbindung mit Pfeil 51" o:spid="_x0000_s1026" type="#_x0000_t32" style="position:absolute;margin-left:199.85pt;margin-top:33.05pt;width:15.5pt;height:0;flip:x;z-index:251665920;visibility:visible;mso-wrap-style:square;mso-wrap-distance-left:9pt;mso-wrap-distance-top:0;mso-wrap-distance-right:9pt;mso-wrap-distance-bottom:0;mso-position-horizontal:absolute;mso-position-horizontal-relative:text;mso-position-vertical:absolute;mso-position-vertical-relative:text" o:gfxdata="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" strokecolor="#1a4180 [3044]">
                 <v:stroke endarrow="block"/>
               </v:shape>
             </w:pict>
@@ -5994,7 +5991,7 @@
         <mc:AlternateContent>
           <mc:Choice Requires="wps">
             <w:drawing>
-              <wp:anchor distT="0" distB="0" distL="114300" distR="114300" simplePos="0" relativeHeight="251664896" behindDoc="0" locked="0" layoutInCell="1" allowOverlap="1" wp14:anchorId="76B451D4" wp14:editId="61FCA0C4">
+              <wp:anchor distT="0" distB="0" distL="114300" distR="114300" simplePos="0" relativeHeight="251664896" behindDoc="0" locked="0" layoutInCell="1" allowOverlap="1" wp14:anchorId="76B451D4" wp14:editId="21B3476B">
                 <wp:simplePos x="0" y="0"/>
                 <wp:positionH relativeFrom="column">
                   <wp:posOffset>1039495</wp:posOffset>
@@ -6047,7 +6044,7 @@
           </mc:Choice>
           <mc:Fallback>
             <w:pict>
-              <v:shape w14:anchorId="6F994A43" id="Gerade Verbindung mit Pfeil 49" o:spid="_x0000_s1026" type="#_x0000_t32" style="position:absolute;margin-left:81.85pt;margin-top:85.05pt;width:132pt;height:0;z-index:251664896;visibility:visible;mso-wrap-style:square;mso-wrap-distance-left:9pt;mso-wrap-distance-top:0;mso-wrap-distance-right:9pt;mso-wrap-distance-bottom:0;mso-position-horizontal:absolute;mso-position-horizontal-relative:text;mso-position-vertical:absolute;mso-position-vertical-relative:text" o:gfxdata="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" strokecolor="#1a4180 [3044]">
+              <v:shape w14:anchorId="2FD9226A" id="Gerade Verbindung mit Pfeil 49" o:spid="_x0000_s1026" type="#_x0000_t32" style="position:absolute;margin-left:81.85pt;margin-top:85.05pt;width:132pt;height:0;z-index:251664896;visibility:visible;mso-wrap-style:square;mso-wrap-distance-left:9pt;mso-wrap-distance-top:0;mso-wrap-distance-right:9pt;mso-wrap-distance-bottom:0;mso-position-horizontal:absolute;mso-position-horizontal-relative:text;mso-position-vertical:absolute;mso-position-vertical-relative:text" o:gfxdata="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" strokecolor="#1a4180 [3044]">
                 <v:stroke startarrow="block" endarrow="block"/>
               </v:shape>
             </w:pict>
@@ -6062,7 +6059,7 @@
         <mc:AlternateContent>
           <mc:Choice Requires="wps">
             <w:drawing>
-              <wp:anchor distT="0" distB="0" distL="114300" distR="114300" simplePos="0" relativeHeight="251654656" behindDoc="0" locked="0" layoutInCell="1" allowOverlap="1" wp14:anchorId="37C0C4CC" wp14:editId="33B057C5">
+              <wp:anchor distT="0" distB="0" distL="114300" distR="114300" simplePos="0" relativeHeight="251654656" behindDoc="0" locked="0" layoutInCell="1" allowOverlap="1" wp14:anchorId="37C0C4CC" wp14:editId="75C78A6A">
                 <wp:simplePos x="0" y="0"/>
                 <wp:positionH relativeFrom="column">
                   <wp:posOffset>93345</wp:posOffset>
@@ -6164,7 +6161,7 @@
         <mc:AlternateContent>
           <mc:Choice Requires="wps">
             <w:drawing>
-              <wp:anchor distT="0" distB="0" distL="114300" distR="114300" simplePos="0" relativeHeight="251656704" behindDoc="0" locked="0" layoutInCell="1" allowOverlap="1" wp14:anchorId="5506AA3E" wp14:editId="0F23EEDF">
+              <wp:anchor distT="0" distB="0" distL="114300" distR="114300" simplePos="0" relativeHeight="251656704" behindDoc="0" locked="0" layoutInCell="1" allowOverlap="1" wp14:anchorId="5506AA3E" wp14:editId="03160DB5">
                 <wp:simplePos x="0" y="0"/>
                 <wp:positionH relativeFrom="column">
                   <wp:posOffset>1039495</wp:posOffset>
@@ -6217,7 +6214,7 @@
           </mc:Choice>
           <mc:Fallback>
             <w:pict>
-              <v:shape w14:anchorId="6F5D7D49" id="Gerade Verbindung mit Pfeil 47" o:spid="_x0000_s1026" type="#_x0000_t32" style="position:absolute;margin-left:81.85pt;margin-top:77.05pt;width:132pt;height:0;z-index:251656704;visibility:visible;mso-wrap-style:square;mso-wrap-distance-left:9pt;mso-wrap-distance-top:0;mso-wrap-distance-right:9pt;mso-wrap-distance-bottom:0;mso-position-horizontal:absolute;mso-position-horizontal-relative:text;mso-position-vertical:absolute;mso-position-vertical-relative:text" o:gfxdata="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" strokecolor="#1a4180 [3044]">
+              <v:shape w14:anchorId="5A0CF55F" id="Gerade Verbindung mit Pfeil 47" o:spid="_x0000_s1026" type="#_x0000_t32" style="position:absolute;margin-left:81.85pt;margin-top:77.05pt;width:132pt;height:0;z-index:251656704;visibility:visible;mso-wrap-style:square;mso-wrap-distance-left:9pt;mso-wrap-distance-top:0;mso-wrap-distance-right:9pt;mso-wrap-distance-bottom:0;mso-position-horizontal:absolute;mso-position-horizontal-relative:text;mso-position-vertical:absolute;mso-position-vertical-relative:text" o:gfxdata="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" strokecolor="#1a4180 [3044]">
                 <v:stroke startarrow="block" endarrow="block"/>
               </v:shape>
             </w:pict>
@@ -6232,7 +6229,7 @@
         <mc:AlternateContent>
           <mc:Choice Requires="wps">
             <w:drawing>
-              <wp:anchor distT="0" distB="0" distL="114300" distR="114300" simplePos="0" relativeHeight="251655680" behindDoc="0" locked="0" layoutInCell="1" allowOverlap="1" wp14:anchorId="4EAC340E" wp14:editId="708F8D5E">
+              <wp:anchor distT="0" distB="0" distL="114300" distR="114300" simplePos="0" relativeHeight="251655680" behindDoc="0" locked="0" layoutInCell="1" allowOverlap="1" wp14:anchorId="4EAC340E" wp14:editId="00187C59">
                 <wp:simplePos x="0" y="0"/>
                 <wp:positionH relativeFrom="column">
                   <wp:posOffset>2912745</wp:posOffset>
@@ -6284,7 +6281,7 @@
           </mc:Choice>
           <mc:Fallback>
             <w:pict>
-              <v:shape w14:anchorId="67425EDA" id="Gerade Verbindung mit Pfeil 46" o:spid="_x0000_s1026" type="#_x0000_t32" style="position:absolute;margin-left:229.35pt;margin-top:86.55pt;width:0;height:12.5pt;z-index:251655680;visibility:visible;mso-wrap-style:square;mso-wrap-distance-left:9pt;mso-wrap-distance-top:0;mso-wrap-distance-right:9pt;mso-wrap-distance-bottom:0;mso-position-horizontal:absolute;mso-position-horizontal-relative:text;mso-position-vertical:absolute;mso-position-vertical-relative:text" o:gfxdata="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" strokecolor="#1a4180 [3044]">
+              <v:shape w14:anchorId="70AE09E0" id="Gerade Verbindung mit Pfeil 46" o:spid="_x0000_s1026" type="#_x0000_t32" style="position:absolute;margin-left:229.35pt;margin-top:86.55pt;width:0;height:12.5pt;z-index:251655680;visibility:visible;mso-wrap-style:square;mso-wrap-distance-left:9pt;mso-wrap-distance-top:0;mso-wrap-distance-right:9pt;mso-wrap-distance-bottom:0;mso-position-horizontal:absolute;mso-position-horizontal-relative:text;mso-position-vertical:absolute;mso-position-vertical-relative:text" o:gfxdata="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" strokecolor="#1a4180 [3044]">
                 <v:stroke endarrow="block"/>
               </v:shape>
             </w:pict>
@@ -6299,7 +6296,7 @@
         <mc:AlternateContent>
           <mc:Choice Requires="wps">
             <w:drawing>
-              <wp:anchor distT="0" distB="0" distL="114300" distR="114300" simplePos="0" relativeHeight="251636224" behindDoc="0" locked="0" layoutInCell="1" allowOverlap="1" wp14:anchorId="41D58386" wp14:editId="4E2F3D5E">
+              <wp:anchor distT="0" distB="0" distL="114300" distR="114300" simplePos="0" relativeHeight="251636224" behindDoc="0" locked="0" layoutInCell="1" allowOverlap="1" wp14:anchorId="41D58386" wp14:editId="46672086">
                 <wp:simplePos x="0" y="0"/>
                 <wp:positionH relativeFrom="column">
                   <wp:posOffset>93345</wp:posOffset>
@@ -6401,7 +6398,7 @@
         <mc:AlternateContent>
           <mc:Choice Requires="wps">
             <w:drawing>
-              <wp:anchor distT="0" distB="0" distL="114300" distR="114300" simplePos="0" relativeHeight="251652608" behindDoc="0" locked="0" layoutInCell="1" allowOverlap="1" wp14:anchorId="3BF51DE2" wp14:editId="0552207C">
+              <wp:anchor distT="0" distB="0" distL="114300" distR="114300" simplePos="0" relativeHeight="251652608" behindDoc="0" locked="0" layoutInCell="1" allowOverlap="1" wp14:anchorId="3BF51DE2" wp14:editId="7D579C5F">
                 <wp:simplePos x="0" y="0"/>
                 <wp:positionH relativeFrom="column">
                   <wp:posOffset>93345</wp:posOffset>
@@ -7502,7 +7499,7 @@
         <w:noProof/>
         <w:color w:val="808080" w:themeColor="background1" w:themeShade="80"/>
       </w:rPr>
-      <w:t>4</w:t>
+      <w:t>5</w:t>
     </w:r>
     <w:r>
       <w:rPr>
@@ -10859,7 +10856,7 @@
 </file>
 
 <file path=customXml/itemProps1.xml><?xml version="1.0" encoding="utf-8"?>
-<ds:datastoreItem xmlns:ds="http://schemas.openxmlformats.org/officeDocument/2006/customXml" ds:itemID="{7DE2AE51-2630-49EF-82D6-066AFB8C1354}">
+<ds:datastoreItem xmlns:ds="http://schemas.openxmlformats.org/officeDocument/2006/customXml" ds:itemID="{81364798-173A-42F0-B5A1-BEB989C89733}">
   <ds:schemaRefs>
     <ds:schemaRef ds:uri="http://schemas.openxmlformats.org/officeDocument/2006/bibliography"/>
   </ds:schemaRefs>

</xml_diff>

<commit_message>
Finished Projekt-Abschlussdokument Finished Arbeitspakete Added Arbeitszeitaufzeichnung Added Screenshots
</commit_message>
<xml_diff>
--- a/doc/Abschluss/Projekt-Abschlussdokument.docx
+++ b/doc/Abschluss/Projekt-Abschlussdokument.docx
@@ -1557,8 +1557,301 @@
           <w:lang w:eastAsia="de-AT"/>
         </w:rPr>
         <w:lastRenderedPageBreak/>
+        <mc:AlternateContent>
+          <mc:Choice Requires="wps">
+            <w:drawing>
+              <wp:anchor distT="0" distB="0" distL="114300" distR="114300" simplePos="0" relativeHeight="251679744" behindDoc="0" locked="0" layoutInCell="1" allowOverlap="1" wp14:anchorId="27105FCF" wp14:editId="0BD7AA88">
+                <wp:simplePos x="0" y="0"/>
+                <wp:positionH relativeFrom="column">
+                  <wp:posOffset>680085</wp:posOffset>
+                </wp:positionH>
+                <wp:positionV relativeFrom="paragraph">
+                  <wp:posOffset>399415</wp:posOffset>
+                </wp:positionV>
+                <wp:extent cx="2575560" cy="502920"/>
+                <wp:effectExtent l="38100" t="38100" r="53340" b="68580"/>
+                <wp:wrapNone/>
+                <wp:docPr id="8" name="Freihandform: Form 8"/>
+                <wp:cNvGraphicFramePr/>
+                <a:graphic xmlns:a="http://schemas.openxmlformats.org/drawingml/2006/main">
+                  <a:graphicData uri="http://schemas.microsoft.com/office/word/2010/wordprocessingShape">
+                    <wps:wsp>
+                      <wps:cNvSpPr/>
+                      <wps:spPr>
+                        <a:xfrm>
+                          <a:off x="0" y="0"/>
+                          <a:ext cx="2575560" cy="502920"/>
+                        </a:xfrm>
+                        <a:custGeom>
+                          <a:avLst/>
+                          <a:gdLst>
+                            <a:gd name="connsiteX0" fmla="*/ 0 w 2369820"/>
+                            <a:gd name="connsiteY0" fmla="*/ 490518 h 490518"/>
+                            <a:gd name="connsiteX1" fmla="*/ 556260 w 2369820"/>
+                            <a:gd name="connsiteY1" fmla="*/ 86658 h 490518"/>
+                            <a:gd name="connsiteX2" fmla="*/ 1722120 w 2369820"/>
+                            <a:gd name="connsiteY2" fmla="*/ 25698 h 490518"/>
+                            <a:gd name="connsiteX3" fmla="*/ 2369820 w 2369820"/>
+                            <a:gd name="connsiteY3" fmla="*/ 414318 h 490518"/>
+                          </a:gdLst>
+                          <a:ahLst/>
+                          <a:cxnLst>
+                            <a:cxn ang="0">
+                              <a:pos x="connsiteX0" y="connsiteY0"/>
+                            </a:cxn>
+                            <a:cxn ang="0">
+                              <a:pos x="connsiteX1" y="connsiteY1"/>
+                            </a:cxn>
+                            <a:cxn ang="0">
+                              <a:pos x="connsiteX2" y="connsiteY2"/>
+                            </a:cxn>
+                            <a:cxn ang="0">
+                              <a:pos x="connsiteX3" y="connsiteY3"/>
+                            </a:cxn>
+                          </a:cxnLst>
+                          <a:rect l="l" t="t" r="r" b="b"/>
+                          <a:pathLst>
+                            <a:path w="2369820" h="490518">
+                              <a:moveTo>
+                                <a:pt x="0" y="490518"/>
+                              </a:moveTo>
+                              <a:cubicBezTo>
+                                <a:pt x="134620" y="327323"/>
+                                <a:pt x="269240" y="164128"/>
+                                <a:pt x="556260" y="86658"/>
+                              </a:cubicBezTo>
+                              <a:cubicBezTo>
+                                <a:pt x="843280" y="9188"/>
+                                <a:pt x="1419860" y="-28912"/>
+                                <a:pt x="1722120" y="25698"/>
+                              </a:cubicBezTo>
+                              <a:cubicBezTo>
+                                <a:pt x="2024380" y="80308"/>
+                                <a:pt x="2221230" y="335578"/>
+                                <a:pt x="2369820" y="414318"/>
+                              </a:cubicBezTo>
+                            </a:path>
+                          </a:pathLst>
+                        </a:custGeom>
+                      </wps:spPr>
+                      <wps:style>
+                        <a:lnRef idx="2">
+                          <a:schemeClr val="accent3"/>
+                        </a:lnRef>
+                        <a:fillRef idx="0">
+                          <a:schemeClr val="accent3"/>
+                        </a:fillRef>
+                        <a:effectRef idx="1">
+                          <a:schemeClr val="accent3"/>
+                        </a:effectRef>
+                        <a:fontRef idx="minor">
+                          <a:schemeClr val="tx1"/>
+                        </a:fontRef>
+                      </wps:style>
+                      <wps:bodyPr rot="0" spcFirstLastPara="0" vertOverflow="overflow" horzOverflow="overflow" vert="horz" wrap="square" lIns="91440" tIns="45720" rIns="91440" bIns="45720" numCol="1" spcCol="0" rtlCol="0" fromWordArt="0" anchor="ctr" anchorCtr="0" forceAA="0" compatLnSpc="1">
+                        <a:prstTxWarp prst="textNoShape">
+                          <a:avLst/>
+                        </a:prstTxWarp>
+                        <a:noAutofit/>
+                      </wps:bodyPr>
+                    </wps:wsp>
+                  </a:graphicData>
+                </a:graphic>
+                <wp14:sizeRelH relativeFrom="margin">
+                  <wp14:pctWidth>0</wp14:pctWidth>
+                </wp14:sizeRelH>
+                <wp14:sizeRelV relativeFrom="margin">
+                  <wp14:pctHeight>0</wp14:pctHeight>
+                </wp14:sizeRelV>
+              </wp:anchor>
+            </w:drawing>
+          </mc:Choice>
+          <mc:Fallback>
+            <w:pict>
+              <v:shape w14:anchorId="11D026CD" id="Freihandform: Form 8" o:spid="_x0000_s1026" style="position:absolute;margin-left:53.55pt;margin-top:31.45pt;width:202.8pt;height:39.6pt;z-index:251679744;visibility:visible;mso-wrap-style:square;mso-width-percent:0;mso-height-percent:0;mso-wrap-distance-left:9pt;mso-wrap-distance-top:0;mso-wrap-distance-right:9pt;mso-wrap-distance-bottom:0;mso-position-horizontal:absolute;mso-position-horizontal-relative:text;mso-position-vertical:absolute;mso-position-vertical-relative:text;mso-width-percent:0;mso-height-percent:0;mso-width-relative:margin;mso-height-relative:margin;v-text-anchor:middle" coordsize="2369820,490518" o:gfxdata="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" path="m,490518c134620,327323,269240,164128,556260,86658,843280,9188,1419860,-28912,1722120,25698v302260,54610,499110,309880,647700,388620e" filled="f" strokecolor="#8dafe7 [3206]" strokeweight="2pt">
+                <v:shadow on="t" color="black" opacity="24903f" origin=",.5" offset="0,.55556mm"/>
+                <v:path arrowok="t" o:connecttype="custom" o:connectlocs="0,502920;604553,88849;1871629,26348;2575560,424793" o:connectangles="0,0,0,0"/>
+              </v:shape>
+            </w:pict>
+          </mc:Fallback>
+        </mc:AlternateContent>
+      </w:r>
+      <w:r>
+        <w:rPr>
+          <w:noProof/>
+          <w:lang w:eastAsia="de-AT"/>
+        </w:rPr>
+        <mc:AlternateContent>
+          <mc:Choice Requires="wps">
+            <w:drawing>
+              <wp:anchor distT="0" distB="0" distL="114300" distR="114300" simplePos="0" relativeHeight="251665408" behindDoc="0" locked="0" layoutInCell="1" allowOverlap="1" wp14:anchorId="14CF501D" wp14:editId="41AACFF1">
+                <wp:simplePos x="0" y="0"/>
+                <wp:positionH relativeFrom="column">
+                  <wp:posOffset>2186225</wp:posOffset>
+                </wp:positionH>
+                <wp:positionV relativeFrom="paragraph">
+                  <wp:posOffset>1397635</wp:posOffset>
+                </wp:positionV>
+                <wp:extent cx="3987880" cy="1394460"/>
+                <wp:effectExtent l="57150" t="19050" r="50800" b="91440"/>
+                <wp:wrapNone/>
+                <wp:docPr id="4" name="Freihandform: Form 4"/>
+                <wp:cNvGraphicFramePr/>
+                <a:graphic xmlns:a="http://schemas.openxmlformats.org/drawingml/2006/main">
+                  <a:graphicData uri="http://schemas.microsoft.com/office/word/2010/wordprocessingShape">
+                    <wps:wsp>
+                      <wps:cNvSpPr/>
+                      <wps:spPr>
+                        <a:xfrm>
+                          <a:off x="0" y="0"/>
+                          <a:ext cx="3987880" cy="1394460"/>
+                        </a:xfrm>
+                        <a:custGeom>
+                          <a:avLst/>
+                          <a:gdLst>
+                            <a:gd name="connsiteX0" fmla="*/ 261700 w 3987880"/>
+                            <a:gd name="connsiteY0" fmla="*/ 0 h 1394460"/>
+                            <a:gd name="connsiteX1" fmla="*/ 391240 w 3987880"/>
+                            <a:gd name="connsiteY1" fmla="*/ 960120 h 1394460"/>
+                            <a:gd name="connsiteX2" fmla="*/ 3987880 w 3987880"/>
+                            <a:gd name="connsiteY2" fmla="*/ 1394460 h 1394460"/>
+                          </a:gdLst>
+                          <a:ahLst/>
+                          <a:cxnLst>
+                            <a:cxn ang="0">
+                              <a:pos x="connsiteX0" y="connsiteY0"/>
+                            </a:cxn>
+                            <a:cxn ang="0">
+                              <a:pos x="connsiteX1" y="connsiteY1"/>
+                            </a:cxn>
+                            <a:cxn ang="0">
+                              <a:pos x="connsiteX2" y="connsiteY2"/>
+                            </a:cxn>
+                          </a:cxnLst>
+                          <a:rect l="l" t="t" r="r" b="b"/>
+                          <a:pathLst>
+                            <a:path w="3987880" h="1394460">
+                              <a:moveTo>
+                                <a:pt x="261700" y="0"/>
+                              </a:moveTo>
+                              <a:cubicBezTo>
+                                <a:pt x="15955" y="363855"/>
+                                <a:pt x="-229790" y="727710"/>
+                                <a:pt x="391240" y="960120"/>
+                              </a:cubicBezTo>
+                              <a:cubicBezTo>
+                                <a:pt x="1012270" y="1192530"/>
+                                <a:pt x="3332560" y="1263650"/>
+                                <a:pt x="3987880" y="1394460"/>
+                              </a:cubicBezTo>
+                            </a:path>
+                          </a:pathLst>
+                        </a:custGeom>
+                      </wps:spPr>
+                      <wps:style>
+                        <a:lnRef idx="2">
+                          <a:schemeClr val="accent3"/>
+                        </a:lnRef>
+                        <a:fillRef idx="0">
+                          <a:schemeClr val="accent3"/>
+                        </a:fillRef>
+                        <a:effectRef idx="1">
+                          <a:schemeClr val="accent3"/>
+                        </a:effectRef>
+                        <a:fontRef idx="minor">
+                          <a:schemeClr val="tx1"/>
+                        </a:fontRef>
+                      </wps:style>
+                      <wps:bodyPr rot="0" spcFirstLastPara="0" vertOverflow="overflow" horzOverflow="overflow" vert="horz" wrap="square" lIns="91440" tIns="45720" rIns="91440" bIns="45720" numCol="1" spcCol="0" rtlCol="0" fromWordArt="0" anchor="ctr" anchorCtr="0" forceAA="0" compatLnSpc="1">
+                        <a:prstTxWarp prst="textNoShape">
+                          <a:avLst/>
+                        </a:prstTxWarp>
+                        <a:noAutofit/>
+                      </wps:bodyPr>
+                    </wps:wsp>
+                  </a:graphicData>
+                </a:graphic>
+              </wp:anchor>
+            </w:drawing>
+          </mc:Choice>
+          <mc:Fallback>
+            <w:pict>
+              <v:shape w14:anchorId="0CDBE8F7" id="Freihandform: Form 4" o:spid="_x0000_s1026" style="position:absolute;margin-left:172.15pt;margin-top:110.05pt;width:314pt;height:109.8pt;z-index:251665408;visibility:visible;mso-wrap-style:square;mso-wrap-distance-left:9pt;mso-wrap-distance-top:0;mso-wrap-distance-right:9pt;mso-wrap-distance-bottom:0;mso-position-horizontal:absolute;mso-position-horizontal-relative:text;mso-position-vertical:absolute;mso-position-vertical-relative:text;v-text-anchor:middle" coordsize="3987880,1394460" o:gfxdata="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" path="m261700,c15955,363855,-229790,727710,391240,960120v621030,232410,2941320,303530,3596640,434340e" filled="f" strokecolor="#8dafe7 [3206]" strokeweight="2pt">
+                <v:shadow on="t" color="black" opacity="24903f" origin=",.5" offset="0,.55556mm"/>
+                <v:path arrowok="t" o:connecttype="custom" o:connectlocs="261700,0;391240,960120;3987880,1394460" o:connectangles="0,0,0"/>
+              </v:shape>
+            </w:pict>
+          </mc:Fallback>
+        </mc:AlternateContent>
+      </w:r>
+      <w:r>
+        <w:rPr>
+          <w:noProof/>
+          <w:lang w:eastAsia="de-AT"/>
+        </w:rPr>
         <w:drawing>
-          <wp:anchor distT="0" distB="0" distL="114300" distR="114300" simplePos="0" relativeHeight="251431424" behindDoc="0" locked="0" layoutInCell="1" allowOverlap="1" wp14:anchorId="1D2A2F86" wp14:editId="482D0CE5">
+          <wp:anchor distT="0" distB="0" distL="114300" distR="114300" simplePos="0" relativeHeight="251651072" behindDoc="0" locked="0" layoutInCell="1" allowOverlap="1" wp14:anchorId="7242EEED" wp14:editId="141C265D">
+            <wp:simplePos x="0" y="0"/>
+            <wp:positionH relativeFrom="column">
+              <wp:posOffset>2801620</wp:posOffset>
+            </wp:positionH>
+            <wp:positionV relativeFrom="paragraph">
+              <wp:posOffset>307975</wp:posOffset>
+            </wp:positionV>
+            <wp:extent cx="3729990" cy="1813560"/>
+            <wp:effectExtent l="0" t="0" r="3810" b="0"/>
+            <wp:wrapSquare wrapText="bothSides"/>
+            <wp:docPr id="1" name="Grafik 1"/>
+            <wp:cNvGraphicFramePr>
+              <a:graphicFrameLocks xmlns:a="http://schemas.openxmlformats.org/drawingml/2006/main" noChangeAspect="1"/>
+            </wp:cNvGraphicFramePr>
+            <a:graphic xmlns:a="http://schemas.openxmlformats.org/drawingml/2006/main">
+              <a:graphicData uri="http://schemas.openxmlformats.org/drawingml/2006/picture">
+                <pic:pic xmlns:pic="http://schemas.openxmlformats.org/drawingml/2006/picture">
+                  <pic:nvPicPr>
+                    <pic:cNvPr id="1" name=""/>
+                    <pic:cNvPicPr/>
+                  </pic:nvPicPr>
+                  <pic:blipFill>
+                    <a:blip r:embed="rId8" cstate="screen">
+                      <a:extLst>
+                        <a:ext uri="{28A0092B-C50C-407E-A947-70E740481C1C}">
+                          <a14:useLocalDpi xmlns:a14="http://schemas.microsoft.com/office/drawing/2010/main"/>
+                        </a:ext>
+                      </a:extLst>
+                    </a:blip>
+                    <a:stretch>
+                      <a:fillRect/>
+                    </a:stretch>
+                  </pic:blipFill>
+                  <pic:spPr>
+                    <a:xfrm>
+                      <a:off x="0" y="0"/>
+                      <a:ext cx="3729990" cy="1813560"/>
+                    </a:xfrm>
+                    <a:prstGeom prst="rect">
+                      <a:avLst/>
+                    </a:prstGeom>
+                  </pic:spPr>
+                </pic:pic>
+              </a:graphicData>
+            </a:graphic>
+            <wp14:sizeRelH relativeFrom="margin">
+              <wp14:pctWidth>0</wp14:pctWidth>
+            </wp14:sizeRelH>
+            <wp14:sizeRelV relativeFrom="margin">
+              <wp14:pctHeight>0</wp14:pctHeight>
+            </wp14:sizeRelV>
+          </wp:anchor>
+        </w:drawing>
+      </w:r>
+      <w:r>
+        <w:rPr>
+          <w:noProof/>
+          <w:lang w:eastAsia="de-AT"/>
+        </w:rPr>
+        <w:drawing>
+          <wp:anchor distT="0" distB="0" distL="114300" distR="114300" simplePos="0" relativeHeight="251639808" behindDoc="0" locked="0" layoutInCell="1" allowOverlap="1" wp14:anchorId="1D2A2F86" wp14:editId="06C9B695">
             <wp:simplePos x="0" y="0"/>
             <wp:positionH relativeFrom="column">
               <wp:posOffset>-1905</wp:posOffset>
@@ -1583,7 +1876,7 @@
                     </pic:cNvPicPr>
                   </pic:nvPicPr>
                   <pic:blipFill rotWithShape="1">
-                    <a:blip r:embed="rId8" cstate="print">
+                    <a:blip r:embed="rId9" cstate="screen">
                       <a:extLst>
                         <a:ext uri="{28A0092B-C50C-407E-A947-70E740481C1C}">
                           <a14:useLocalDpi xmlns:a14="http://schemas.microsoft.com/office/drawing/2010/main"/>
@@ -1629,7 +1922,7 @@
           <w:lang w:eastAsia="de-AT"/>
         </w:rPr>
         <w:drawing>
-          <wp:anchor distT="0" distB="0" distL="114300" distR="114300" simplePos="0" relativeHeight="251420160" behindDoc="0" locked="0" layoutInCell="1" allowOverlap="1" wp14:anchorId="4549212A" wp14:editId="03547ABF">
+          <wp:anchor distT="0" distB="0" distL="114300" distR="114300" simplePos="0" relativeHeight="251630592" behindDoc="0" locked="0" layoutInCell="1" allowOverlap="1" wp14:anchorId="4549212A" wp14:editId="5EC5270F">
             <wp:simplePos x="0" y="0"/>
             <wp:positionH relativeFrom="column">
               <wp:posOffset>-1905</wp:posOffset>
@@ -1654,14 +1947,14 @@
                     </pic:cNvPicPr>
                   </pic:nvPicPr>
                   <pic:blipFill rotWithShape="1">
-                    <a:blip r:embed="rId9" cstate="print">
+                    <a:blip r:embed="rId10" cstate="screen">
                       <a:extLst>
                         <a:ext uri="{28A0092B-C50C-407E-A947-70E740481C1C}">
                           <a14:useLocalDpi xmlns:a14="http://schemas.microsoft.com/office/drawing/2010/main"/>
                         </a:ext>
                       </a:extLst>
                     </a:blip>
-                    <a:srcRect l="4795"/>
+                    <a:srcRect/>
                     <a:stretch/>
                   </pic:blipFill>
                   <pic:spPr bwMode="auto">
@@ -1713,18 +2006,703 @@
         <w:t xml:space="preserve"> und Bilder zum Projekt</w:t>
       </w:r>
     </w:p>
-    <w:p/>
     <w:p>
-      <w:r>
-        <w:rPr>
-          <w:b/>
+      <w:pPr>
+        <w:rPr>
+          <w:lang w:eastAsia="de-AT"/>
+        </w:rPr>
+      </w:pPr>
+      <w:r>
+        <w:rPr>
           <w:noProof/>
           <w:lang w:eastAsia="de-AT"/>
         </w:rPr>
         <mc:AlternateContent>
           <mc:Choice Requires="wps">
             <w:drawing>
-              <wp:anchor distT="0" distB="0" distL="114300" distR="114300" simplePos="0" relativeHeight="251508224" behindDoc="0" locked="0" layoutInCell="1" allowOverlap="1" wp14:anchorId="757FF854" wp14:editId="5AF5A4C9">
+              <wp:anchor distT="0" distB="0" distL="114300" distR="114300" simplePos="0" relativeHeight="251667456" behindDoc="0" locked="0" layoutInCell="1" allowOverlap="1" wp14:anchorId="737E0330" wp14:editId="50121339">
+                <wp:simplePos x="0" y="0"/>
+                <wp:positionH relativeFrom="column">
+                  <wp:posOffset>-650240</wp:posOffset>
+                </wp:positionH>
+                <wp:positionV relativeFrom="paragraph">
+                  <wp:posOffset>2555240</wp:posOffset>
+                </wp:positionV>
+                <wp:extent cx="2065020" cy="396240"/>
+                <wp:effectExtent l="38100" t="19050" r="49530" b="99060"/>
+                <wp:wrapNone/>
+                <wp:docPr id="5" name="Freihandform: Form 5"/>
+                <wp:cNvGraphicFramePr/>
+                <a:graphic xmlns:a="http://schemas.openxmlformats.org/drawingml/2006/main">
+                  <a:graphicData uri="http://schemas.microsoft.com/office/word/2010/wordprocessingShape">
+                    <wps:wsp>
+                      <wps:cNvSpPr/>
+                      <wps:spPr>
+                        <a:xfrm>
+                          <a:off x="0" y="0"/>
+                          <a:ext cx="2065020" cy="396240"/>
+                        </a:xfrm>
+                        <a:custGeom>
+                          <a:avLst/>
+                          <a:gdLst>
+                            <a:gd name="connsiteX0" fmla="*/ 0 w 2065020"/>
+                            <a:gd name="connsiteY0" fmla="*/ 396240 h 396240"/>
+                            <a:gd name="connsiteX1" fmla="*/ 739140 w 2065020"/>
+                            <a:gd name="connsiteY1" fmla="*/ 251460 h 396240"/>
+                            <a:gd name="connsiteX2" fmla="*/ 1432560 w 2065020"/>
+                            <a:gd name="connsiteY2" fmla="*/ 381000 h 396240"/>
+                            <a:gd name="connsiteX3" fmla="*/ 2065020 w 2065020"/>
+                            <a:gd name="connsiteY3" fmla="*/ 0 h 396240"/>
+                          </a:gdLst>
+                          <a:ahLst/>
+                          <a:cxnLst>
+                            <a:cxn ang="0">
+                              <a:pos x="connsiteX0" y="connsiteY0"/>
+                            </a:cxn>
+                            <a:cxn ang="0">
+                              <a:pos x="connsiteX1" y="connsiteY1"/>
+                            </a:cxn>
+                            <a:cxn ang="0">
+                              <a:pos x="connsiteX2" y="connsiteY2"/>
+                            </a:cxn>
+                            <a:cxn ang="0">
+                              <a:pos x="connsiteX3" y="connsiteY3"/>
+                            </a:cxn>
+                          </a:cxnLst>
+                          <a:rect l="l" t="t" r="r" b="b"/>
+                          <a:pathLst>
+                            <a:path w="2065020" h="396240">
+                              <a:moveTo>
+                                <a:pt x="0" y="396240"/>
+                              </a:moveTo>
+                              <a:cubicBezTo>
+                                <a:pt x="250190" y="325120"/>
+                                <a:pt x="500380" y="254000"/>
+                                <a:pt x="739140" y="251460"/>
+                              </a:cubicBezTo>
+                              <a:cubicBezTo>
+                                <a:pt x="977900" y="248920"/>
+                                <a:pt x="1211580" y="422910"/>
+                                <a:pt x="1432560" y="381000"/>
+                              </a:cubicBezTo>
+                              <a:cubicBezTo>
+                                <a:pt x="1653540" y="339090"/>
+                                <a:pt x="1859280" y="169545"/>
+                                <a:pt x="2065020" y="0"/>
+                              </a:cubicBezTo>
+                            </a:path>
+                          </a:pathLst>
+                        </a:custGeom>
+                      </wps:spPr>
+                      <wps:style>
+                        <a:lnRef idx="2">
+                          <a:schemeClr val="accent3"/>
+                        </a:lnRef>
+                        <a:fillRef idx="0">
+                          <a:schemeClr val="accent3"/>
+                        </a:fillRef>
+                        <a:effectRef idx="1">
+                          <a:schemeClr val="accent3"/>
+                        </a:effectRef>
+                        <a:fontRef idx="minor">
+                          <a:schemeClr val="tx1"/>
+                        </a:fontRef>
+                      </wps:style>
+                      <wps:bodyPr rot="0" spcFirstLastPara="0" vertOverflow="overflow" horzOverflow="overflow" vert="horz" wrap="square" lIns="91440" tIns="45720" rIns="91440" bIns="45720" numCol="1" spcCol="0" rtlCol="0" fromWordArt="0" anchor="ctr" anchorCtr="0" forceAA="0" compatLnSpc="1">
+                        <a:prstTxWarp prst="textNoShape">
+                          <a:avLst/>
+                        </a:prstTxWarp>
+                        <a:noAutofit/>
+                      </wps:bodyPr>
+                    </wps:wsp>
+                  </a:graphicData>
+                </a:graphic>
+              </wp:anchor>
+            </w:drawing>
+          </mc:Choice>
+          <mc:Fallback>
+            <w:pict>
+              <v:shape w14:anchorId="7FBE1F7D" id="Freihandform: Form 5" o:spid="_x0000_s1026" style="position:absolute;margin-left:-51.2pt;margin-top:201.2pt;width:162.6pt;height:31.2pt;z-index:251667456;visibility:visible;mso-wrap-style:square;mso-wrap-distance-left:9pt;mso-wrap-distance-top:0;mso-wrap-distance-right:9pt;mso-wrap-distance-bottom:0;mso-position-horizontal:absolute;mso-position-horizontal-relative:text;mso-position-vertical:absolute;mso-position-vertical-relative:text;v-text-anchor:middle" coordsize="2065020,396240" o:gfxdata="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" path="m,396240c250190,325120,500380,254000,739140,251460v238760,-2540,472440,171450,693420,129540c1653540,339090,1859280,169545,2065020,e" filled="f" strokecolor="#8dafe7 [3206]" strokeweight="2pt">
+                <v:shadow on="t" color="black" opacity="24903f" origin=",.5" offset="0,.55556mm"/>
+                <v:path arrowok="t" o:connecttype="custom" o:connectlocs="0,396240;739140,251460;1432560,381000;2065020,0" o:connectangles="0,0,0,0"/>
+              </v:shape>
+            </w:pict>
+          </mc:Fallback>
+        </mc:AlternateContent>
+      </w:r>
+      <w:r>
+        <w:rPr>
+          <w:noProof/>
+          <w:lang w:eastAsia="de-AT"/>
+        </w:rPr>
+        <w:drawing>
+          <wp:anchor distT="0" distB="0" distL="114300" distR="114300" simplePos="0" relativeHeight="251662336" behindDoc="0" locked="0" layoutInCell="1" allowOverlap="1" wp14:anchorId="025767C3" wp14:editId="378D96AB">
+            <wp:simplePos x="0" y="0"/>
+            <wp:positionH relativeFrom="column">
+              <wp:posOffset>-71120</wp:posOffset>
+            </wp:positionH>
+            <wp:positionV relativeFrom="paragraph">
+              <wp:posOffset>2296160</wp:posOffset>
+            </wp:positionV>
+            <wp:extent cx="3756660" cy="1816100"/>
+            <wp:effectExtent l="0" t="0" r="0" b="0"/>
+            <wp:wrapSquare wrapText="bothSides"/>
+            <wp:docPr id="2" name="Grafik 2"/>
+            <wp:cNvGraphicFramePr>
+              <a:graphicFrameLocks xmlns:a="http://schemas.openxmlformats.org/drawingml/2006/main" noChangeAspect="1"/>
+            </wp:cNvGraphicFramePr>
+            <a:graphic xmlns:a="http://schemas.openxmlformats.org/drawingml/2006/main">
+              <a:graphicData uri="http://schemas.openxmlformats.org/drawingml/2006/picture">
+                <pic:pic xmlns:pic="http://schemas.openxmlformats.org/drawingml/2006/picture">
+                  <pic:nvPicPr>
+                    <pic:cNvPr id="1" name=""/>
+                    <pic:cNvPicPr/>
+                  </pic:nvPicPr>
+                  <pic:blipFill>
+                    <a:blip r:embed="rId11" cstate="screen">
+                      <a:extLst>
+                        <a:ext uri="{28A0092B-C50C-407E-A947-70E740481C1C}">
+                          <a14:useLocalDpi xmlns:a14="http://schemas.microsoft.com/office/drawing/2010/main"/>
+                        </a:ext>
+                      </a:extLst>
+                    </a:blip>
+                    <a:stretch>
+                      <a:fillRect/>
+                    </a:stretch>
+                  </pic:blipFill>
+                  <pic:spPr>
+                    <a:xfrm>
+                      <a:off x="0" y="0"/>
+                      <a:ext cx="3756660" cy="1816100"/>
+                    </a:xfrm>
+                    <a:prstGeom prst="rect">
+                      <a:avLst/>
+                    </a:prstGeom>
+                  </pic:spPr>
+                </pic:pic>
+              </a:graphicData>
+            </a:graphic>
+            <wp14:sizeRelH relativeFrom="margin">
+              <wp14:pctWidth>0</wp14:pctWidth>
+            </wp14:sizeRelH>
+            <wp14:sizeRelV relativeFrom="margin">
+              <wp14:pctHeight>0</wp14:pctHeight>
+            </wp14:sizeRelV>
+          </wp:anchor>
+        </w:drawing>
+      </w:r>
+      <w:r>
+        <w:rPr>
+          <w:lang w:eastAsia="de-AT"/>
+        </w:rPr>
+        <w:t>Die Namenswahl wurde nicht implementiert (siehe S. 4).</w:t>
+      </w:r>
+    </w:p>
+    <w:p>
+      <w:r>
+        <w:rPr>
+          <w:noProof/>
+          <w:lang w:eastAsia="de-AT"/>
+        </w:rPr>
+        <mc:AlternateContent>
+          <mc:Choice Requires="wps">
+            <w:drawing>
+              <wp:anchor distT="0" distB="0" distL="114300" distR="114300" simplePos="0" relativeHeight="251685888" behindDoc="0" locked="0" layoutInCell="1" allowOverlap="1" wp14:anchorId="3CD85DAE" wp14:editId="27AB411B">
+                <wp:simplePos x="0" y="0"/>
+                <wp:positionH relativeFrom="column">
+                  <wp:posOffset>-2171065</wp:posOffset>
+                </wp:positionH>
+                <wp:positionV relativeFrom="paragraph">
+                  <wp:posOffset>2271948</wp:posOffset>
+                </wp:positionV>
+                <wp:extent cx="5189220" cy="462997"/>
+                <wp:effectExtent l="57150" t="38100" r="49530" b="89535"/>
+                <wp:wrapNone/>
+                <wp:docPr id="9" name="Freihandform: Form 9"/>
+                <wp:cNvGraphicFramePr/>
+                <a:graphic xmlns:a="http://schemas.openxmlformats.org/drawingml/2006/main">
+                  <a:graphicData uri="http://schemas.microsoft.com/office/word/2010/wordprocessingShape">
+                    <wps:wsp>
+                      <wps:cNvSpPr/>
+                      <wps:spPr>
+                        <a:xfrm>
+                          <a:off x="0" y="0"/>
+                          <a:ext cx="5189220" cy="462997"/>
+                        </a:xfrm>
+                        <a:custGeom>
+                          <a:avLst/>
+                          <a:gdLst>
+                            <a:gd name="connsiteX0" fmla="*/ 0 w 5189220"/>
+                            <a:gd name="connsiteY0" fmla="*/ 242017 h 462997"/>
+                            <a:gd name="connsiteX1" fmla="*/ 335280 w 5189220"/>
+                            <a:gd name="connsiteY1" fmla="*/ 36277 h 462997"/>
+                            <a:gd name="connsiteX2" fmla="*/ 2004060 w 5189220"/>
+                            <a:gd name="connsiteY2" fmla="*/ 13417 h 462997"/>
+                            <a:gd name="connsiteX3" fmla="*/ 4648200 w 5189220"/>
+                            <a:gd name="connsiteY3" fmla="*/ 181057 h 462997"/>
+                            <a:gd name="connsiteX4" fmla="*/ 5189220 w 5189220"/>
+                            <a:gd name="connsiteY4" fmla="*/ 462997 h 462997"/>
+                          </a:gdLst>
+                          <a:ahLst/>
+                          <a:cxnLst>
+                            <a:cxn ang="0">
+                              <a:pos x="connsiteX0" y="connsiteY0"/>
+                            </a:cxn>
+                            <a:cxn ang="0">
+                              <a:pos x="connsiteX1" y="connsiteY1"/>
+                            </a:cxn>
+                            <a:cxn ang="0">
+                              <a:pos x="connsiteX2" y="connsiteY2"/>
+                            </a:cxn>
+                            <a:cxn ang="0">
+                              <a:pos x="connsiteX3" y="connsiteY3"/>
+                            </a:cxn>
+                            <a:cxn ang="0">
+                              <a:pos x="connsiteX4" y="connsiteY4"/>
+                            </a:cxn>
+                          </a:cxnLst>
+                          <a:rect l="l" t="t" r="r" b="b"/>
+                          <a:pathLst>
+                            <a:path w="5189220" h="462997">
+                              <a:moveTo>
+                                <a:pt x="0" y="242017"/>
+                              </a:moveTo>
+                              <a:cubicBezTo>
+                                <a:pt x="635" y="158197"/>
+                                <a:pt x="1270" y="74377"/>
+                                <a:pt x="335280" y="36277"/>
+                              </a:cubicBezTo>
+                              <a:cubicBezTo>
+                                <a:pt x="669290" y="-1823"/>
+                                <a:pt x="1285240" y="-10713"/>
+                                <a:pt x="2004060" y="13417"/>
+                              </a:cubicBezTo>
+                              <a:cubicBezTo>
+                                <a:pt x="2722880" y="37547"/>
+                                <a:pt x="4117340" y="106127"/>
+                                <a:pt x="4648200" y="181057"/>
+                              </a:cubicBezTo>
+                              <a:cubicBezTo>
+                                <a:pt x="5179060" y="255987"/>
+                                <a:pt x="5029200" y="369017"/>
+                                <a:pt x="5189220" y="462997"/>
+                              </a:cubicBezTo>
+                            </a:path>
+                          </a:pathLst>
+                        </a:custGeom>
+                      </wps:spPr>
+                      <wps:style>
+                        <a:lnRef idx="2">
+                          <a:schemeClr val="accent3"/>
+                        </a:lnRef>
+                        <a:fillRef idx="0">
+                          <a:schemeClr val="accent3"/>
+                        </a:fillRef>
+                        <a:effectRef idx="1">
+                          <a:schemeClr val="accent3"/>
+                        </a:effectRef>
+                        <a:fontRef idx="minor">
+                          <a:schemeClr val="tx1"/>
+                        </a:fontRef>
+                      </wps:style>
+                      <wps:bodyPr rot="0" spcFirstLastPara="0" vertOverflow="overflow" horzOverflow="overflow" vert="horz" wrap="square" lIns="91440" tIns="45720" rIns="91440" bIns="45720" numCol="1" spcCol="0" rtlCol="0" fromWordArt="0" anchor="ctr" anchorCtr="0" forceAA="0" compatLnSpc="1">
+                        <a:prstTxWarp prst="textNoShape">
+                          <a:avLst/>
+                        </a:prstTxWarp>
+                        <a:noAutofit/>
+                      </wps:bodyPr>
+                    </wps:wsp>
+                  </a:graphicData>
+                </a:graphic>
+              </wp:anchor>
+            </w:drawing>
+          </mc:Choice>
+          <mc:Fallback>
+            <w:pict>
+              <v:shape w14:anchorId="0F581297" id="Freihandform: Form 9" o:spid="_x0000_s1026" style="position:absolute;margin-left:-170.95pt;margin-top:178.9pt;width:408.6pt;height:36.45pt;z-index:251685888;visibility:visible;mso-wrap-style:square;mso-wrap-distance-left:9pt;mso-wrap-distance-top:0;mso-wrap-distance-right:9pt;mso-wrap-distance-bottom:0;mso-position-horizontal:absolute;mso-position-horizontal-relative:text;mso-position-vertical:absolute;mso-position-vertical-relative:text;v-text-anchor:middle" coordsize="5189220,462997" o:gfxdata="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" path="m,242017c635,158197,1270,74377,335280,36277,669290,-1823,1285240,-10713,2004060,13417v718820,24130,2113280,92710,2644140,167640c5179060,255987,5029200,369017,5189220,462997e" filled="f" strokecolor="#8dafe7 [3206]" strokeweight="2pt">
+                <v:shadow on="t" color="black" opacity="24903f" origin=",.5" offset="0,.55556mm"/>
+                <v:path arrowok="t" o:connecttype="custom" o:connectlocs="0,242017;335280,36277;2004060,13417;4648200,181057;5189220,462997" o:connectangles="0,0,0,0,0"/>
+              </v:shape>
+            </w:pict>
+          </mc:Fallback>
+        </mc:AlternateContent>
+      </w:r>
+      <w:r>
+        <w:rPr>
+          <w:noProof/>
+          <w:lang w:eastAsia="de-AT"/>
+        </w:rPr>
+        <w:drawing>
+          <wp:anchor distT="0" distB="0" distL="114300" distR="114300" simplePos="0" relativeHeight="251676672" behindDoc="0" locked="0" layoutInCell="1" allowOverlap="1" wp14:anchorId="76718615" wp14:editId="753C0540">
+            <wp:simplePos x="0" y="0"/>
+            <wp:positionH relativeFrom="column">
+              <wp:posOffset>-34925</wp:posOffset>
+            </wp:positionH>
+            <wp:positionV relativeFrom="paragraph">
+              <wp:posOffset>2475865</wp:posOffset>
+            </wp:positionV>
+            <wp:extent cx="3753485" cy="1821180"/>
+            <wp:effectExtent l="0" t="0" r="0" b="7620"/>
+            <wp:wrapSquare wrapText="bothSides"/>
+            <wp:docPr id="6" name="Grafik 6"/>
+            <wp:cNvGraphicFramePr>
+              <a:graphicFrameLocks xmlns:a="http://schemas.openxmlformats.org/drawingml/2006/main" noChangeAspect="1"/>
+            </wp:cNvGraphicFramePr>
+            <a:graphic xmlns:a="http://schemas.openxmlformats.org/drawingml/2006/main">
+              <a:graphicData uri="http://schemas.openxmlformats.org/drawingml/2006/picture">
+                <pic:pic xmlns:pic="http://schemas.openxmlformats.org/drawingml/2006/picture">
+                  <pic:nvPicPr>
+                    <pic:cNvPr id="1" name=""/>
+                    <pic:cNvPicPr/>
+                  </pic:nvPicPr>
+                  <pic:blipFill>
+                    <a:blip r:embed="rId12" cstate="screen">
+                      <a:extLst>
+                        <a:ext uri="{28A0092B-C50C-407E-A947-70E740481C1C}">
+                          <a14:useLocalDpi xmlns:a14="http://schemas.microsoft.com/office/drawing/2010/main"/>
+                        </a:ext>
+                      </a:extLst>
+                    </a:blip>
+                    <a:stretch>
+                      <a:fillRect/>
+                    </a:stretch>
+                  </pic:blipFill>
+                  <pic:spPr>
+                    <a:xfrm>
+                      <a:off x="0" y="0"/>
+                      <a:ext cx="3753485" cy="1821180"/>
+                    </a:xfrm>
+                    <a:prstGeom prst="rect">
+                      <a:avLst/>
+                    </a:prstGeom>
+                  </pic:spPr>
+                </pic:pic>
+              </a:graphicData>
+            </a:graphic>
+            <wp14:sizeRelH relativeFrom="margin">
+              <wp14:pctWidth>0</wp14:pctWidth>
+            </wp14:sizeRelH>
+            <wp14:sizeRelV relativeFrom="margin">
+              <wp14:pctHeight>0</wp14:pctHeight>
+            </wp14:sizeRelV>
+          </wp:anchor>
+        </w:drawing>
+      </w:r>
+      <w:r>
+        <w:br/>
+        <w:t xml:space="preserve">Der </w:t>
+      </w:r>
+      <w:proofErr w:type="spellStart"/>
+      <w:r>
+        <w:t>Teamchat</w:t>
+      </w:r>
+      <w:proofErr w:type="spellEnd"/>
+      <w:r>
+        <w:t xml:space="preserve"> konnte nicht implementiert werden (S. 4)</w:t>
+      </w:r>
+    </w:p>
+    <w:p>
+      <w:r>
+        <w:br/>
+        <w:t>Hochauflösende Bilder sind im Beigefügten ZIP-File</w:t>
+      </w:r>
+      <w:r>
+        <w:rPr>
+          <w:noProof/>
+          <w:lang w:eastAsia="de-AT"/>
+        </w:rPr>
+        <mc:AlternateContent>
+          <mc:Choice Requires="wps">
+            <w:drawing>
+              <wp:anchor distT="0" distB="0" distL="114300" distR="114300" simplePos="0" relativeHeight="251695616" behindDoc="0" locked="0" layoutInCell="1" allowOverlap="1" wp14:anchorId="5AD62369" wp14:editId="62D1E85A">
+                <wp:simplePos x="0" y="0"/>
+                <wp:positionH relativeFrom="column">
+                  <wp:posOffset>-327025</wp:posOffset>
+                </wp:positionH>
+                <wp:positionV relativeFrom="paragraph">
+                  <wp:posOffset>3585210</wp:posOffset>
+                </wp:positionV>
+                <wp:extent cx="594360" cy="0"/>
+                <wp:effectExtent l="38100" t="76200" r="34290" b="133350"/>
+                <wp:wrapNone/>
+                <wp:docPr id="14" name="Gerade Verbindung mit Pfeil 14"/>
+                <wp:cNvGraphicFramePr/>
+                <a:graphic xmlns:a="http://schemas.openxmlformats.org/drawingml/2006/main">
+                  <a:graphicData uri="http://schemas.microsoft.com/office/word/2010/wordprocessingShape">
+                    <wps:wsp>
+                      <wps:cNvCnPr/>
+                      <wps:spPr>
+                        <a:xfrm>
+                          <a:off x="0" y="0"/>
+                          <a:ext cx="594360" cy="0"/>
+                        </a:xfrm>
+                        <a:prstGeom prst="straightConnector1">
+                          <a:avLst/>
+                        </a:prstGeom>
+                        <a:ln>
+                          <a:tailEnd type="triangle"/>
+                        </a:ln>
+                      </wps:spPr>
+                      <wps:style>
+                        <a:lnRef idx="2">
+                          <a:schemeClr val="accent3"/>
+                        </a:lnRef>
+                        <a:fillRef idx="0">
+                          <a:schemeClr val="accent3"/>
+                        </a:fillRef>
+                        <a:effectRef idx="1">
+                          <a:schemeClr val="accent3"/>
+                        </a:effectRef>
+                        <a:fontRef idx="minor">
+                          <a:schemeClr val="tx1"/>
+                        </a:fontRef>
+                      </wps:style>
+                      <wps:bodyPr/>
+                    </wps:wsp>
+                  </a:graphicData>
+                </a:graphic>
+              </wp:anchor>
+            </w:drawing>
+          </mc:Choice>
+          <mc:Fallback>
+            <w:pict>
+              <v:shapetype w14:anchorId="27ED0E3E" id="_x0000_t32" coordsize="21600,21600" o:spt="32" o:oned="t" path="m,l21600,21600e" filled="f">
+                <v:path arrowok="t" fillok="f" o:connecttype="none"/>
+                <o:lock v:ext="edit" shapetype="t"/>
+              </v:shapetype>
+              <v:shape id="Gerade Verbindung mit Pfeil 14" o:spid="_x0000_s1026" type="#_x0000_t32" style="position:absolute;margin-left:-25.75pt;margin-top:282.3pt;width:46.8pt;height:0;z-index:251695616;visibility:visible;mso-wrap-style:square;mso-wrap-distance-left:9pt;mso-wrap-distance-top:0;mso-wrap-distance-right:9pt;mso-wrap-distance-bottom:0;mso-position-horizontal:absolute;mso-position-horizontal-relative:text;mso-position-vertical:absolute;mso-position-vertical-relative:text" o:gfxdata="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" strokecolor="#8dafe7 [3206]" strokeweight="2pt">
+                <v:stroke endarrow="block"/>
+                <v:shadow on="t" color="black" opacity="24903f" origin=",.5" offset="0,.55556mm"/>
+              </v:shape>
+            </w:pict>
+          </mc:Fallback>
+        </mc:AlternateContent>
+      </w:r>
+      <w:r>
+        <w:rPr>
+          <w:noProof/>
+          <w:lang w:eastAsia="de-AT"/>
+        </w:rPr>
+        <mc:AlternateContent>
+          <mc:Choice Requires="wps">
+            <w:drawing>
+              <wp:anchor distT="0" distB="0" distL="114300" distR="114300" simplePos="0" relativeHeight="251694592" behindDoc="0" locked="0" layoutInCell="1" allowOverlap="1" wp14:anchorId="09A08025" wp14:editId="2D46AB29">
+                <wp:simplePos x="0" y="0"/>
+                <wp:positionH relativeFrom="column">
+                  <wp:posOffset>-532765</wp:posOffset>
+                </wp:positionH>
+                <wp:positionV relativeFrom="paragraph">
+                  <wp:posOffset>3470910</wp:posOffset>
+                </wp:positionV>
+                <wp:extent cx="198120" cy="205740"/>
+                <wp:effectExtent l="38100" t="38100" r="49530" b="118110"/>
+                <wp:wrapNone/>
+                <wp:docPr id="13" name="Ellipse 13"/>
+                <wp:cNvGraphicFramePr/>
+                <a:graphic xmlns:a="http://schemas.openxmlformats.org/drawingml/2006/main">
+                  <a:graphicData uri="http://schemas.microsoft.com/office/word/2010/wordprocessingShape">
+                    <wps:wsp>
+                      <wps:cNvSpPr/>
+                      <wps:spPr>
+                        <a:xfrm>
+                          <a:off x="0" y="0"/>
+                          <a:ext cx="198120" cy="205740"/>
+                        </a:xfrm>
+                        <a:prstGeom prst="ellipse">
+                          <a:avLst/>
+                        </a:prstGeom>
+                        <a:noFill/>
+                        <a:ln>
+                          <a:solidFill>
+                            <a:schemeClr val="accent2">
+                              <a:lumMod val="60000"/>
+                              <a:lumOff val="40000"/>
+                            </a:schemeClr>
+                          </a:solidFill>
+                        </a:ln>
+                        <a:effectLst>
+                          <a:outerShdw blurRad="50800" dist="38100" dir="2700000" algn="tl" rotWithShape="0">
+                            <a:prstClr val="black">
+                              <a:alpha val="40000"/>
+                            </a:prstClr>
+                          </a:outerShdw>
+                        </a:effectLst>
+                      </wps:spPr>
+                      <wps:style>
+                        <a:lnRef idx="2">
+                          <a:schemeClr val="accent3">
+                            <a:shade val="50000"/>
+                          </a:schemeClr>
+                        </a:lnRef>
+                        <a:fillRef idx="1">
+                          <a:schemeClr val="accent3"/>
+                        </a:fillRef>
+                        <a:effectRef idx="0">
+                          <a:schemeClr val="accent3"/>
+                        </a:effectRef>
+                        <a:fontRef idx="minor">
+                          <a:schemeClr val="lt1"/>
+                        </a:fontRef>
+                      </wps:style>
+                      <wps:bodyPr rot="0" spcFirstLastPara="0" vertOverflow="overflow" horzOverflow="overflow" vert="horz" wrap="square" lIns="91440" tIns="45720" rIns="91440" bIns="45720" numCol="1" spcCol="0" rtlCol="0" fromWordArt="0" anchor="ctr" anchorCtr="0" forceAA="0" compatLnSpc="1">
+                        <a:prstTxWarp prst="textNoShape">
+                          <a:avLst/>
+                        </a:prstTxWarp>
+                        <a:noAutofit/>
+                      </wps:bodyPr>
+                    </wps:wsp>
+                  </a:graphicData>
+                </a:graphic>
+                <wp14:sizeRelH relativeFrom="margin">
+                  <wp14:pctWidth>0</wp14:pctWidth>
+                </wp14:sizeRelH>
+                <wp14:sizeRelV relativeFrom="margin">
+                  <wp14:pctHeight>0</wp14:pctHeight>
+                </wp14:sizeRelV>
+              </wp:anchor>
+            </w:drawing>
+          </mc:Choice>
+          <mc:Fallback>
+            <w:pict>
+              <v:oval w14:anchorId="6E0719C4" id="Ellipse 13" o:spid="_x0000_s1026" style="position:absolute;margin-left:-41.95pt;margin-top:273.3pt;width:15.6pt;height:16.2pt;z-index:251694592;visibility:visible;mso-wrap-style:square;mso-width-percent:0;mso-height-percent:0;mso-wrap-distance-left:9pt;mso-wrap-distance-top:0;mso-wrap-distance-right:9pt;mso-wrap-distance-bottom:0;mso-position-horizontal:absolute;mso-position-horizontal-relative:text;mso-position-vertical:absolute;mso-position-vertical-relative:text;mso-width-percent:0;mso-height-percent:0;mso-width-relative:margin;mso-height-relative:margin;v-text-anchor:middle" o:gfxdata="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" filled="f" strokecolor="#92b2e8 [1941]" strokeweight="2pt">
+                <v:shadow on="t" color="black" opacity="26214f" origin="-.5,-.5" offset=".74836mm,.74836mm"/>
+              </v:oval>
+            </w:pict>
+          </mc:Fallback>
+        </mc:AlternateContent>
+      </w:r>
+      <w:r>
+        <w:rPr>
+          <w:noProof/>
+          <w:lang w:eastAsia="de-AT"/>
+        </w:rPr>
+        <w:drawing>
+          <wp:anchor distT="0" distB="0" distL="114300" distR="114300" simplePos="0" relativeHeight="251693056" behindDoc="0" locked="0" layoutInCell="1" allowOverlap="1" wp14:anchorId="718B618B" wp14:editId="3F524DC7">
+            <wp:simplePos x="0" y="0"/>
+            <wp:positionH relativeFrom="column">
+              <wp:posOffset>-2818765</wp:posOffset>
+            </wp:positionH>
+            <wp:positionV relativeFrom="paragraph">
+              <wp:posOffset>2818765</wp:posOffset>
+            </wp:positionV>
+            <wp:extent cx="3063240" cy="1485900"/>
+            <wp:effectExtent l="0" t="0" r="3810" b="0"/>
+            <wp:wrapSquare wrapText="bothSides"/>
+            <wp:docPr id="11" name="Grafik 11"/>
+            <wp:cNvGraphicFramePr>
+              <a:graphicFrameLocks xmlns:a="http://schemas.openxmlformats.org/drawingml/2006/main" noChangeAspect="1"/>
+            </wp:cNvGraphicFramePr>
+            <a:graphic xmlns:a="http://schemas.openxmlformats.org/drawingml/2006/main">
+              <a:graphicData uri="http://schemas.openxmlformats.org/drawingml/2006/picture">
+                <pic:pic xmlns:pic="http://schemas.openxmlformats.org/drawingml/2006/picture">
+                  <pic:nvPicPr>
+                    <pic:cNvPr id="1" name=""/>
+                    <pic:cNvPicPr/>
+                  </pic:nvPicPr>
+                  <pic:blipFill>
+                    <a:blip r:embed="rId13" cstate="screen">
+                      <a:extLst>
+                        <a:ext uri="{28A0092B-C50C-407E-A947-70E740481C1C}">
+                          <a14:useLocalDpi xmlns:a14="http://schemas.microsoft.com/office/drawing/2010/main"/>
+                        </a:ext>
+                      </a:extLst>
+                    </a:blip>
+                    <a:stretch>
+                      <a:fillRect/>
+                    </a:stretch>
+                  </pic:blipFill>
+                  <pic:spPr>
+                    <a:xfrm>
+                      <a:off x="0" y="0"/>
+                      <a:ext cx="3063240" cy="1485900"/>
+                    </a:xfrm>
+                    <a:prstGeom prst="rect">
+                      <a:avLst/>
+                    </a:prstGeom>
+                  </pic:spPr>
+                </pic:pic>
+              </a:graphicData>
+            </a:graphic>
+            <wp14:sizeRelH relativeFrom="margin">
+              <wp14:pctWidth>0</wp14:pctWidth>
+            </wp14:sizeRelH>
+            <wp14:sizeRelV relativeFrom="margin">
+              <wp14:pctHeight>0</wp14:pctHeight>
+            </wp14:sizeRelV>
+          </wp:anchor>
+        </w:drawing>
+      </w:r>
+      <w:r>
+        <w:rPr>
+          <w:noProof/>
+          <w:lang w:eastAsia="de-AT"/>
+        </w:rPr>
+        <w:drawing>
+          <wp:anchor distT="0" distB="0" distL="114300" distR="114300" simplePos="0" relativeHeight="251689984" behindDoc="0" locked="0" layoutInCell="1" allowOverlap="1" wp14:anchorId="2D3631D0" wp14:editId="328CC253">
+            <wp:simplePos x="0" y="0"/>
+            <wp:positionH relativeFrom="column">
+              <wp:posOffset>274955</wp:posOffset>
+            </wp:positionH>
+            <wp:positionV relativeFrom="paragraph">
+              <wp:posOffset>2795905</wp:posOffset>
+            </wp:positionV>
+            <wp:extent cx="3116580" cy="1514475"/>
+            <wp:effectExtent l="0" t="0" r="7620" b="9525"/>
+            <wp:wrapSquare wrapText="bothSides"/>
+            <wp:docPr id="10" name="Grafik 10"/>
+            <wp:cNvGraphicFramePr>
+              <a:graphicFrameLocks xmlns:a="http://schemas.openxmlformats.org/drawingml/2006/main" noChangeAspect="1"/>
+            </wp:cNvGraphicFramePr>
+            <a:graphic xmlns:a="http://schemas.openxmlformats.org/drawingml/2006/main">
+              <a:graphicData uri="http://schemas.openxmlformats.org/drawingml/2006/picture">
+                <pic:pic xmlns:pic="http://schemas.openxmlformats.org/drawingml/2006/picture">
+                  <pic:nvPicPr>
+                    <pic:cNvPr id="1" name=""/>
+                    <pic:cNvPicPr/>
+                  </pic:nvPicPr>
+                  <pic:blipFill>
+                    <a:blip r:embed="rId14" cstate="screen">
+                      <a:extLst>
+                        <a:ext uri="{28A0092B-C50C-407E-A947-70E740481C1C}">
+                          <a14:useLocalDpi xmlns:a14="http://schemas.microsoft.com/office/drawing/2010/main"/>
+                        </a:ext>
+                      </a:extLst>
+                    </a:blip>
+                    <a:stretch>
+                      <a:fillRect/>
+                    </a:stretch>
+                  </pic:blipFill>
+                  <pic:spPr>
+                    <a:xfrm>
+                      <a:off x="0" y="0"/>
+                      <a:ext cx="3116580" cy="1514475"/>
+                    </a:xfrm>
+                    <a:prstGeom prst="rect">
+                      <a:avLst/>
+                    </a:prstGeom>
+                  </pic:spPr>
+                </pic:pic>
+              </a:graphicData>
+            </a:graphic>
+            <wp14:sizeRelH relativeFrom="margin">
+              <wp14:pctWidth>0</wp14:pctWidth>
+            </wp14:sizeRelH>
+            <wp14:sizeRelV relativeFrom="margin">
+              <wp14:pctHeight>0</wp14:pctHeight>
+            </wp14:sizeRelV>
+          </wp:anchor>
+        </w:drawing>
+      </w:r>
+      <w:r>
+        <w:rPr>
+          <w:b/>
+          <w:noProof/>
+          <w:lang w:eastAsia="de-AT"/>
+        </w:rPr>
+        <mc:AlternateContent>
+          <mc:Choice Requires="wps">
+            <w:drawing>
+              <wp:anchor distT="0" distB="0" distL="114300" distR="114300" simplePos="0" relativeHeight="251633152" behindDoc="0" locked="0" layoutInCell="1" allowOverlap="1" wp14:anchorId="757FF854" wp14:editId="5AF5A4C9">
                 <wp:simplePos x="0" y="0"/>
                 <wp:positionH relativeFrom="column">
                   <wp:posOffset>-1284605</wp:posOffset>
@@ -1791,7 +2769,7 @@
           </mc:Choice>
           <mc:Fallback>
             <w:pict>
-              <v:rect w14:anchorId="757FF854" id="Rechteck 12" o:spid="_x0000_s1026" style="position:absolute;margin-left:-101.15pt;margin-top:462.55pt;width:34pt;height:23pt;z-index:251508224;visibility:visible;mso-wrap-style:square;mso-wrap-distance-left:9pt;mso-wrap-distance-top:0;mso-wrap-distance-right:9pt;mso-wrap-distance-bottom:0;mso-position-horizontal:absolute;mso-position-horizontal-relative:text;mso-position-vertical:absolute;mso-position-vertical-relative:text;v-text-anchor:top" o:gfxdata="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" fillcolor="white [3201]" strokecolor="#bfbfbf [3209]" strokeweight="2pt">
+              <v:rect w14:anchorId="757FF854" id="Rechteck 12" o:spid="_x0000_s1026" style="position:absolute;margin-left:-101.15pt;margin-top:462.55pt;width:34pt;height:23pt;z-index:251633152;visibility:visible;mso-wrap-style:square;mso-wrap-distance-left:9pt;mso-wrap-distance-top:0;mso-wrap-distance-right:9pt;mso-wrap-distance-bottom:0;mso-position-horizontal:absolute;mso-position-horizontal-relative:text;mso-position-vertical:absolute;mso-position-vertical-relative:text;v-text-anchor:top" o:gfxdata="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" fillcolor="white [3201]" strokecolor="#bfbfbf [3209]" strokeweight="2pt">
                 <v:textbox>
                   <w:txbxContent>
                     <w:p>
@@ -1819,7 +2797,7 @@
         <mc:AlternateContent>
           <mc:Choice Requires="wps">
             <w:drawing>
-              <wp:anchor distT="0" distB="0" distL="114300" distR="114300" simplePos="0" relativeHeight="251585024" behindDoc="0" locked="0" layoutInCell="1" allowOverlap="1" wp14:anchorId="282A4CC6" wp14:editId="1CBFA417">
+              <wp:anchor distT="0" distB="0" distL="114300" distR="114300" simplePos="0" relativeHeight="251634176" behindDoc="0" locked="0" layoutInCell="1" allowOverlap="1" wp14:anchorId="282A4CC6" wp14:editId="1CBFA417">
                 <wp:simplePos x="0" y="0"/>
                 <wp:positionH relativeFrom="column">
                   <wp:posOffset>-821055</wp:posOffset>
@@ -1876,7 +2854,7 @@
           </mc:Choice>
           <mc:Fallback>
             <w:pict>
-              <v:rect w14:anchorId="3717FE0A" id="Rechteck 17" o:spid="_x0000_s1026" style="position:absolute;margin-left:-64.65pt;margin-top:462.55pt;width:18pt;height:23pt;z-index:251585024;visibility:visible;mso-wrap-style:square;mso-width-percent:0;mso-wrap-distance-left:9pt;mso-wrap-distance-top:0;mso-wrap-distance-right:9pt;mso-wrap-distance-bottom:0;mso-position-horizontal:absolute;mso-position-horizontal-relative:text;mso-position-vertical:absolute;mso-position-vertical-relative:text;mso-width-percent:0;mso-width-relative:margin;v-text-anchor:middle" o:gfxdata="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" fillcolor="white [3201]" strokecolor="#bfbfbf [3209]" strokeweight="2pt"/>
+              <v:rect w14:anchorId="32663DF5" id="Rechteck 17" o:spid="_x0000_s1026" style="position:absolute;margin-left:-64.65pt;margin-top:462.55pt;width:18pt;height:23pt;z-index:251634176;visibility:visible;mso-wrap-style:square;mso-width-percent:0;mso-wrap-distance-left:9pt;mso-wrap-distance-top:0;mso-wrap-distance-right:9pt;mso-wrap-distance-bottom:0;mso-position-horizontal:absolute;mso-position-horizontal-relative:text;mso-position-vertical:absolute;mso-position-vertical-relative:text;mso-width-percent:0;mso-width-relative:margin;v-text-anchor:middle" o:gfxdata="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" fillcolor="white [3201]" strokecolor="#bfbfbf [3209]" strokeweight="2pt"/>
             </w:pict>
           </mc:Fallback>
         </mc:AlternateContent>
@@ -1890,7 +2868,7 @@
         <mc:AlternateContent>
           <mc:Choice Requires="wps">
             <w:drawing>
-              <wp:anchor distT="0" distB="0" distL="114300" distR="114300" simplePos="0" relativeHeight="251661824" behindDoc="0" locked="0" layoutInCell="1" allowOverlap="1" wp14:anchorId="6F148C8E" wp14:editId="7F06D481">
+              <wp:anchor distT="0" distB="0" distL="114300" distR="114300" simplePos="0" relativeHeight="251660800" behindDoc="0" locked="0" layoutInCell="1" allowOverlap="1" wp14:anchorId="6F148C8E" wp14:editId="7F06D481">
                 <wp:simplePos x="0" y="0"/>
                 <wp:positionH relativeFrom="column">
                   <wp:posOffset>-1278255</wp:posOffset>
@@ -1950,7 +2928,7 @@
           </mc:Choice>
           <mc:Fallback>
             <w:pict>
-              <v:rect w14:anchorId="0EE4D02C" id="Rechteck 18" o:spid="_x0000_s1026" style="position:absolute;margin-left:-100.65pt;margin-top:487.55pt;width:53pt;height:11pt;z-index:251661824;visibility:visible;mso-wrap-style:square;mso-width-percent:0;mso-height-percent:0;mso-wrap-distance-left:9pt;mso-wrap-distance-top:0;mso-wrap-distance-right:9pt;mso-wrap-distance-bottom:0;mso-position-horizontal:absolute;mso-position-horizontal-relative:text;mso-position-vertical:absolute;mso-position-vertical-relative:text;mso-width-percent:0;mso-height-percent:0;mso-width-relative:margin;mso-height-relative:margin;v-text-anchor:middle" o:gfxdata="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" fillcolor="white [3201]" strokecolor="#bfbfbf [3209]" strokeweight="2pt"/>
+              <v:rect w14:anchorId="06061060" id="Rechteck 18" o:spid="_x0000_s1026" style="position:absolute;margin-left:-100.65pt;margin-top:487.55pt;width:53pt;height:11pt;z-index:251660800;visibility:visible;mso-wrap-style:square;mso-width-percent:0;mso-height-percent:0;mso-wrap-distance-left:9pt;mso-wrap-distance-top:0;mso-wrap-distance-right:9pt;mso-wrap-distance-bottom:0;mso-position-horizontal:absolute;mso-position-horizontal-relative:text;mso-position-vertical:absolute;mso-position-vertical-relative:text;mso-width-percent:0;mso-height-percent:0;mso-width-relative:margin;mso-height-relative:margin;v-text-anchor:middle" o:gfxdata="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" fillcolor="white [3201]" strokecolor="#bfbfbf [3209]" strokeweight="2pt"/>
             </w:pict>
           </mc:Fallback>
         </mc:AlternateContent>
@@ -1964,7 +2942,7 @@
         <mc:AlternateContent>
           <mc:Choice Requires="wps">
             <w:drawing>
-              <wp:anchor distT="0" distB="0" distL="114300" distR="114300" simplePos="0" relativeHeight="251738624" behindDoc="0" locked="0" layoutInCell="1" allowOverlap="1" wp14:anchorId="4332D713" wp14:editId="44134403">
+              <wp:anchor distT="0" distB="0" distL="114300" distR="114300" simplePos="0" relativeHeight="251682304" behindDoc="0" locked="0" layoutInCell="1" allowOverlap="1" wp14:anchorId="4332D713" wp14:editId="44134403">
                 <wp:simplePos x="0" y="0"/>
                 <wp:positionH relativeFrom="column">
                   <wp:posOffset>-1297305</wp:posOffset>
@@ -2031,7 +3009,7 @@
           </mc:Choice>
           <mc:Fallback>
             <w:pict>
-              <v:rect w14:anchorId="4332D713" id="Rechteck 19" o:spid="_x0000_s1027" style="position:absolute;margin-left:-102.15pt;margin-top:503.05pt;width:34pt;height:23pt;z-index:251738624;visibility:visible;mso-wrap-style:square;mso-wrap-distance-left:9pt;mso-wrap-distance-top:0;mso-wrap-distance-right:9pt;mso-wrap-distance-bottom:0;mso-position-horizontal:absolute;mso-position-horizontal-relative:text;mso-position-vertical:absolute;mso-position-vertical-relative:text;v-text-anchor:top" o:gfxdata="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" fillcolor="white [3201]" strokecolor="#bfbfbf [3209]" strokeweight="2pt">
+              <v:rect w14:anchorId="4332D713" id="Rechteck 19" o:spid="_x0000_s1027" style="position:absolute;margin-left:-102.15pt;margin-top:503.05pt;width:34pt;height:23pt;z-index:251682304;visibility:visible;mso-wrap-style:square;mso-wrap-distance-left:9pt;mso-wrap-distance-top:0;mso-wrap-distance-right:9pt;mso-wrap-distance-bottom:0;mso-position-horizontal:absolute;mso-position-horizontal-relative:text;mso-position-vertical:absolute;mso-position-vertical-relative:text;v-text-anchor:top" o:gfxdata="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" fillcolor="white [3201]" strokecolor="#bfbfbf [3209]" strokeweight="2pt">
                 <v:textbox>
                   <w:txbxContent>
                     <w:p>
@@ -2059,7 +3037,7 @@
         <mc:AlternateContent>
           <mc:Choice Requires="wps">
             <w:drawing>
-              <wp:anchor distT="0" distB="0" distL="114300" distR="114300" simplePos="0" relativeHeight="251892224" behindDoc="0" locked="0" layoutInCell="1" allowOverlap="1" wp14:anchorId="2A96BACD" wp14:editId="3224F757">
+              <wp:anchor distT="0" distB="0" distL="114300" distR="114300" simplePos="0" relativeHeight="251684352" behindDoc="0" locked="0" layoutInCell="1" allowOverlap="1" wp14:anchorId="2A96BACD" wp14:editId="3224F757">
                 <wp:simplePos x="0" y="0"/>
                 <wp:positionH relativeFrom="column">
                   <wp:posOffset>-1290955</wp:posOffset>
@@ -2119,7 +3097,7 @@
           </mc:Choice>
           <mc:Fallback>
             <w:pict>
-              <v:rect w14:anchorId="6E8FDE3F" id="Rechteck 21" o:spid="_x0000_s1026" style="position:absolute;margin-left:-101.65pt;margin-top:528.05pt;width:33.5pt;height:10pt;z-index:251892224;visibility:visible;mso-wrap-style:square;mso-width-percent:0;mso-height-percent:0;mso-wrap-distance-left:9pt;mso-wrap-distance-top:0;mso-wrap-distance-right:9pt;mso-wrap-distance-bottom:0;mso-position-horizontal:absolute;mso-position-horizontal-relative:text;mso-position-vertical:absolute;mso-position-vertical-relative:text;mso-width-percent:0;mso-height-percent:0;mso-width-relative:margin;mso-height-relative:margin;v-text-anchor:middle" o:gfxdata="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" fillcolor="white [3201]" strokecolor="#bfbfbf [3209]" strokeweight="2pt"/>
+              <v:rect w14:anchorId="588A852A" id="Rechteck 21" o:spid="_x0000_s1026" style="position:absolute;margin-left:-101.65pt;margin-top:528.05pt;width:33.5pt;height:10pt;z-index:251684352;visibility:visible;mso-wrap-style:square;mso-width-percent:0;mso-height-percent:0;mso-wrap-distance-left:9pt;mso-wrap-distance-top:0;mso-wrap-distance-right:9pt;mso-wrap-distance-bottom:0;mso-position-horizontal:absolute;mso-position-horizontal-relative:text;mso-position-vertical:absolute;mso-position-vertical-relative:text;mso-width-percent:0;mso-height-percent:0;mso-width-relative:margin;mso-height-relative:margin;v-text-anchor:middle" o:gfxdata="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" fillcolor="white [3201]" strokecolor="#bfbfbf [3209]" strokeweight="2pt"/>
             </w:pict>
           </mc:Fallback>
         </mc:AlternateContent>
@@ -2133,7 +3111,7 @@
         <mc:AlternateContent>
           <mc:Choice Requires="wps">
             <w:drawing>
-              <wp:anchor distT="0" distB="0" distL="114300" distR="114300" simplePos="0" relativeHeight="251815424" behindDoc="0" locked="0" layoutInCell="1" allowOverlap="1" wp14:anchorId="76DAFB9E" wp14:editId="4F318CB0">
+              <wp:anchor distT="0" distB="0" distL="114300" distR="114300" simplePos="0" relativeHeight="251683328" behindDoc="0" locked="0" layoutInCell="1" allowOverlap="1" wp14:anchorId="76DAFB9E" wp14:editId="4F318CB0">
                 <wp:simplePos x="0" y="0"/>
                 <wp:positionH relativeFrom="column">
                   <wp:posOffset>-1284605</wp:posOffset>
@@ -2193,7 +3171,7 @@
           </mc:Choice>
           <mc:Fallback>
             <w:pict>
-              <v:rect w14:anchorId="7DC5AA6E" id="Rechteck 20" o:spid="_x0000_s1026" style="position:absolute;margin-left:-101.15pt;margin-top:539.05pt;width:33pt;height:10.5pt;z-index:251815424;visibility:visible;mso-wrap-style:square;mso-width-percent:0;mso-height-percent:0;mso-wrap-distance-left:9pt;mso-wrap-distance-top:0;mso-wrap-distance-right:9pt;mso-wrap-distance-bottom:0;mso-position-horizontal:absolute;mso-position-horizontal-relative:text;mso-position-vertical:absolute;mso-position-vertical-relative:text;mso-width-percent:0;mso-height-percent:0;mso-width-relative:margin;mso-height-relative:margin;v-text-anchor:middle" o:gfxdata="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" fillcolor="white [3201]" strokecolor="#bfbfbf [3209]" strokeweight="2pt"/>
+              <v:rect w14:anchorId="532B4040" id="Rechteck 20" o:spid="_x0000_s1026" style="position:absolute;margin-left:-101.15pt;margin-top:539.05pt;width:33pt;height:10.5pt;z-index:251683328;visibility:visible;mso-wrap-style:square;mso-width-percent:0;mso-height-percent:0;mso-wrap-distance-left:9pt;mso-wrap-distance-top:0;mso-wrap-distance-right:9pt;mso-wrap-distance-bottom:0;mso-position-horizontal:absolute;mso-position-horizontal-relative:text;mso-position-vertical:absolute;mso-position-vertical-relative:text;mso-width-percent:0;mso-height-percent:0;mso-width-relative:margin;mso-height-relative:margin;v-text-anchor:middle" o:gfxdata="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" fillcolor="white [3201]" strokecolor="#bfbfbf [3209]" strokeweight="2pt"/>
             </w:pict>
           </mc:Fallback>
         </mc:AlternateContent>
@@ -2201,12 +3179,14 @@
       <w:r>
         <w:br w:type="page"/>
       </w:r>
+      <w:bookmarkStart w:id="3" w:name="_GoBack"/>
+      <w:bookmarkEnd w:id="3"/>
     </w:p>
     <w:p>
       <w:pPr>
         <w:pStyle w:val="berschrift1"/>
       </w:pPr>
-      <w:bookmarkStart w:id="3" w:name="_Toc468227597"/>
+      <w:bookmarkStart w:id="4" w:name="_Toc468227597"/>
       <w:r>
         <w:lastRenderedPageBreak/>
         <w:t>Erwähnenswerte Ereignisse bei der Durchführung</w:t>
@@ -2343,31 +3323,22 @@
         <w:rPr>
           <w:b/>
         </w:rPr>
-        <w:t>Lehr</w:t>
+        <w:t>Lehrveranstaltung</w:t>
+      </w:r>
+      <w:r>
+        <w:t>: IT-Projektarbeit (ITP1)</w:t>
+      </w:r>
+      <w:r>
+        <w:br/>
       </w:r>
       <w:r>
         <w:rPr>
           <w:b/>
         </w:rPr>
-        <w:t>veranstaltung</w:t>
-      </w:r>
-      <w:r>
-        <w:t>: IT-Projektarbeit (ITP1)</w:t>
-      </w:r>
-      <w:r>
-        <w:br/>
-      </w:r>
-      <w:r>
-        <w:rPr>
-          <w:b/>
-        </w:rPr>
         <w:t>Status</w:t>
       </w:r>
       <w:r>
-        <w:t xml:space="preserve">: </w:t>
-      </w:r>
-      <w:r>
-        <w:t>abgeschlossen</w:t>
+        <w:t>: abgeschlossen</w:t>
       </w:r>
     </w:p>
     <w:p>
@@ -2423,7 +3394,7 @@
       <w:r>
         <w:t xml:space="preserve">Domain und Website Hosting Provider: </w:t>
       </w:r>
-      <w:hyperlink r:id="rId10" w:history="1">
+      <w:hyperlink r:id="rId15" w:history="1">
         <w:r>
           <w:rPr>
             <w:rStyle w:val="Hyperlink"/>
@@ -2461,49 +3432,25 @@
       <w:r>
         <w:t xml:space="preserve">-Repository mit Source Codes und Daten: </w:t>
       </w:r>
-      <w:hyperlink r:id="rId11" w:history="1">
+      <w:hyperlink r:id="rId16" w:history="1">
         <w:r>
           <w:rPr>
             <w:rStyle w:val="Hyperlink"/>
           </w:rPr>
-          <w:t>https://github.co</w:t>
+          <w:t>https://github.com/sbrinnich/MultiPlay</w:t>
         </w:r>
+      </w:hyperlink>
+    </w:p>
+    <w:p>
+      <w:r>
+        <w:t xml:space="preserve">Website, online bis Ende Januar 2017: </w:t>
+      </w:r>
+      <w:hyperlink r:id="rId17" w:history="1">
         <w:r>
           <w:rPr>
             <w:rStyle w:val="Hyperlink"/>
           </w:rPr>
-          <w:t>m</w:t>
-        </w:r>
-        <w:r>
-          <w:rPr>
-            <w:rStyle w:val="Hyperlink"/>
-          </w:rPr>
-          <w:t>/sbrinnich/MultiPlay</w:t>
-        </w:r>
-      </w:hyperlink>
-    </w:p>
-    <w:p>
-      <w:r>
-        <w:t xml:space="preserve">Website, online bis Ende Januar 2017: </w:t>
-      </w:r>
-      <w:hyperlink r:id="rId12" w:history="1">
-        <w:r>
-          <w:rPr>
-            <w:rStyle w:val="Hyperlink"/>
-          </w:rPr>
-          <w:t>http://m</w:t>
-        </w:r>
-        <w:r>
-          <w:rPr>
-            <w:rStyle w:val="Hyperlink"/>
-          </w:rPr>
-          <w:t>u</w:t>
-        </w:r>
-        <w:r>
-          <w:rPr>
-            <w:rStyle w:val="Hyperlink"/>
-          </w:rPr>
-          <w:t>ltiplay.website</w:t>
+          <w:t>http://multiplay.website</w:t>
         </w:r>
       </w:hyperlink>
     </w:p>
@@ -2531,7 +3478,7 @@
         <w:lastRenderedPageBreak/>
         <w:t>Projektum</w:t>
       </w:r>
-      <w:bookmarkEnd w:id="3"/>
+      <w:bookmarkEnd w:id="4"/>
       <w:r>
         <w:t>feld</w:t>
       </w:r>
@@ -2548,11 +3495,11 @@
       <w:pPr>
         <w:pStyle w:val="berschrift2"/>
       </w:pPr>
-      <w:bookmarkStart w:id="4" w:name="_Toc468227598"/>
+      <w:bookmarkStart w:id="5" w:name="_Toc468227598"/>
       <w:r>
         <w:t>Beschreibung</w:t>
       </w:r>
-      <w:bookmarkEnd w:id="4"/>
+      <w:bookmarkEnd w:id="5"/>
       <w:r>
         <w:t xml:space="preserve"> der Umfelder</w:t>
       </w:r>
@@ -3335,11 +4282,11 @@
       <w:pPr>
         <w:pStyle w:val="berschrift2"/>
       </w:pPr>
-      <w:bookmarkStart w:id="5" w:name="_Toc468227599"/>
+      <w:bookmarkStart w:id="6" w:name="_Toc468227599"/>
       <w:r>
         <w:t>Umwelten, Technologien, Projektbausteine graphisch dargestellt</w:t>
       </w:r>
-      <w:bookmarkEnd w:id="5"/>
+      <w:bookmarkEnd w:id="6"/>
     </w:p>
     <w:p>
       <w:r>
@@ -3404,7 +4351,7 @@
           </mc:Choice>
           <mc:Fallback>
             <w:pict>
-              <v:shapetype w14:anchorId="4B258CE3" id="_x0000_t34" coordsize="21600,21600" o:spt="34" o:oned="t" adj="10800" path="m,l@0,0@0,21600,21600,21600e" filled="f">
+              <v:shapetype w14:anchorId="16CA17B7" id="_x0000_t34" coordsize="21600,21600" o:spt="34" o:oned="t" adj="10800" path="m,l@0,0@0,21600,21600,21600e" filled="f">
                 <v:stroke joinstyle="miter"/>
                 <v:formulas>
                   <v:f eqn="val #0"/>
@@ -3484,7 +4431,7 @@
           </mc:Choice>
           <mc:Fallback>
             <w:pict>
-              <v:shape w14:anchorId="4E2A22C0" id="Verbinder: gewinkelt 54" o:spid="_x0000_s1026" type="#_x0000_t34" style="position:absolute;margin-left:205.35pt;margin-top:24.95pt;width:32pt;height:23.5pt;flip:y;z-index:251657728;visibility:visible;mso-wrap-style:square;mso-wrap-distance-left:9pt;mso-wrap-distance-top:0;mso-wrap-distance-right:9pt;mso-wrap-distance-bottom:0;mso-position-horizontal:absolute;mso-position-horizontal-relative:text;mso-position-vertical:absolute;mso-position-vertical-relative:text" o:gfxdata="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" adj="3712" strokecolor="#1a4180 [3044]">
+              <v:shape w14:anchorId="48CD71DB" id="Verbinder: gewinkelt 54" o:spid="_x0000_s1026" type="#_x0000_t34" style="position:absolute;margin-left:205.35pt;margin-top:24.95pt;width:32pt;height:23.5pt;flip:y;z-index:251657728;visibility:visible;mso-wrap-style:square;mso-wrap-distance-left:9pt;mso-wrap-distance-top:0;mso-wrap-distance-right:9pt;mso-wrap-distance-bottom:0;mso-position-horizontal:absolute;mso-position-horizontal-relative:text;mso-position-vertical:absolute;mso-position-vertical-relative:text" o:gfxdata="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" adj="3712" strokecolor="#1a4180 [3044]">
                 <v:stroke endarrow="block"/>
               </v:shape>
             </w:pict>
@@ -3893,15 +4840,13 @@
           </mc:Choice>
           <mc:Fallback>
             <w:pict>
-              <v:rect w14:anchorId="5C8D168D" id="Rechteck 22" o:spid="_x0000_s1026" style="position:absolute;margin-left:-1.65pt;margin-top:10.45pt;width:488.5pt;height:339pt;z-index:251635200;visibility:visible;mso-wrap-style:square;mso-wrap-distance-left:9pt;mso-wrap-distance-top:0;mso-wrap-distance-right:9pt;mso-wrap-distance-bottom:0;mso-position-horizontal:absolute;mso-position-horizontal-relative:text;mso-position-vertical:absolute;mso-position-vertical-relative:text;v-text-anchor:middle" o:gfxdata="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" fillcolor="white [3201]" strokecolor="#bfbfbf [3209]" strokeweight="2pt"/>
+              <v:rect w14:anchorId="6F5B4FEF" id="Rechteck 22" o:spid="_x0000_s1026" style="position:absolute;margin-left:-1.65pt;margin-top:10.45pt;width:488.5pt;height:339pt;z-index:251635200;visibility:visible;mso-wrap-style:square;mso-wrap-distance-left:9pt;mso-wrap-distance-top:0;mso-wrap-distance-right:9pt;mso-wrap-distance-bottom:0;mso-position-horizontal:absolute;mso-position-horizontal-relative:text;mso-position-vertical:absolute;mso-position-vertical-relative:text;v-text-anchor:middle" o:gfxdata="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" fillcolor="white [3201]" strokecolor="#bfbfbf [3209]" strokeweight="2pt"/>
             </w:pict>
           </mc:Fallback>
         </mc:AlternateContent>
       </w:r>
     </w:p>
     <w:p>
-      <w:bookmarkStart w:id="6" w:name="_GoBack"/>
-      <w:bookmarkEnd w:id="6"/>
       <w:r>
         <w:rPr>
           <w:noProof/>
@@ -3962,11 +4907,7 @@
           </mc:Choice>
           <mc:Fallback>
             <w:pict>
-              <v:shapetype w14:anchorId="2FB69CE0" id="_x0000_t32" coordsize="21600,21600" o:spt="32" o:oned="t" path="m,l21600,21600e" filled="f">
-                <v:path arrowok="t" fillok="f" o:connecttype="none"/>
-                <o:lock v:ext="edit" shapetype="t"/>
-              </v:shapetype>
-              <v:shape id="Gerade Verbindung mit Pfeil 38" o:spid="_x0000_s1026" type="#_x0000_t32" style="position:absolute;margin-left:80.85pt;margin-top:250.9pt;width:8.25pt;height:.95pt;flip:x;z-index:251681280;visibility:visible;mso-wrap-style:square;mso-wrap-distance-left:9pt;mso-wrap-distance-top:0;mso-wrap-distance-right:9pt;mso-wrap-distance-bottom:0;mso-position-horizontal:absolute;mso-position-horizontal-relative:text;mso-position-vertical:absolute;mso-position-vertical-relative:text" o:gfxdata="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" strokecolor="#1a4180 [3044]">
+              <v:shape w14:anchorId="64B97EAD" id="Gerade Verbindung mit Pfeil 38" o:spid="_x0000_s1026" type="#_x0000_t32" style="position:absolute;margin-left:80.85pt;margin-top:250.9pt;width:8.25pt;height:.95pt;flip:x;z-index:251681280;visibility:visible;mso-wrap-style:square;mso-wrap-distance-left:9pt;mso-wrap-distance-top:0;mso-wrap-distance-right:9pt;mso-wrap-distance-bottom:0;mso-position-horizontal:absolute;mso-position-horizontal-relative:text;mso-position-vertical:absolute;mso-position-vertical-relative:text" o:gfxdata="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" strokecolor="#1a4180 [3044]">
                 <v:stroke endarrow="block"/>
               </v:shape>
             </w:pict>
@@ -4053,7 +4994,7 @@
           </mc:Choice>
           <mc:Fallback>
             <w:pict>
-              <v:shape w14:anchorId="12368AFF" id="Bogen 31" o:spid="_x0000_s1026" style="position:absolute;margin-left:95.7pt;margin-top:219.7pt;width:32.15pt;height:27.05pt;rotation:4187709fd;z-index:251680256;visibility:visible;mso-wrap-style:square;mso-width-percent:0;mso-height-percent:0;mso-wrap-distance-left:9pt;mso-wrap-distance-top:0;mso-wrap-distance-right:9pt;mso-wrap-distance-bottom:0;mso-position-horizontal:absolute;mso-position-horizontal-relative:text;mso-position-vertical:absolute;mso-position-vertical-relative:text;mso-width-percent:0;mso-height-percent:0;mso-width-relative:margin;mso-height-relative:margin;v-text-anchor:middle" coordsize="408185,343829" o:gfxdata="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" path="m57092,52657nsc110072,6322,189330,-11221,262507,7192v86444,21751,145678,88729,145678,164723l204093,171915,57092,52657xem57092,52657nfc110072,6322,189330,-11221,262507,7192v86444,21751,145678,88729,145678,164723e" filled="f" strokecolor="#1c4587 [3204]">
+              <v:shape w14:anchorId="5D3D6039" id="Bogen 31" o:spid="_x0000_s1026" style="position:absolute;margin-left:95.7pt;margin-top:219.7pt;width:32.15pt;height:27.05pt;rotation:4187709fd;z-index:251680256;visibility:visible;mso-wrap-style:square;mso-width-percent:0;mso-height-percent:0;mso-wrap-distance-left:9pt;mso-wrap-distance-top:0;mso-wrap-distance-right:9pt;mso-wrap-distance-bottom:0;mso-position-horizontal:absolute;mso-position-horizontal-relative:text;mso-position-vertical:absolute;mso-position-vertical-relative:text;mso-width-percent:0;mso-height-percent:0;mso-width-relative:margin;mso-height-relative:margin;v-text-anchor:middle" coordsize="408185,343829" o:gfxdata="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" path="m57092,52657nsc110072,6322,189330,-11221,262507,7192v86444,21751,145678,88729,145678,164723l204093,171915,57092,52657xem57092,52657nfc110072,6322,189330,-11221,262507,7192v86444,21751,145678,88729,145678,164723e" filled="f" strokecolor="#1c4587 [3204]">
                 <v:stroke dashstyle="dash"/>
                 <v:path arrowok="t" o:connecttype="custom" o:connectlocs="57092,52657;262507,7192;408185,171915" o:connectangles="0,0,0"/>
               </v:shape>
@@ -4133,7 +5074,7 @@
           </mc:Choice>
           <mc:Fallback>
             <w:pict>
-              <v:shape w14:anchorId="1D52A2BF" id="Gerade Verbindung mit Pfeil 29" o:spid="_x0000_s1026" type="#_x0000_t32" style="position:absolute;margin-left:81.6pt;margin-top:247.5pt;width:36.75pt;height:3.6pt;flip:y;z-index:251679232;visibility:visible;mso-wrap-style:square;mso-width-percent:0;mso-height-percent:0;mso-wrap-distance-left:9pt;mso-wrap-distance-top:0;mso-wrap-distance-right:9pt;mso-wrap-distance-bottom:0;mso-position-horizontal:absolute;mso-position-horizontal-relative:text;mso-position-vertical:absolute;mso-position-vertical-relative:text;mso-width-percent:0;mso-height-percent:0;mso-width-relative:margin;mso-height-relative:margin" o:gfxdata="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" strokecolor="#1c4587 [3204]">
+              <v:shape w14:anchorId="43F215EC" id="Gerade Verbindung mit Pfeil 29" o:spid="_x0000_s1026" type="#_x0000_t32" style="position:absolute;margin-left:81.6pt;margin-top:247.5pt;width:36.75pt;height:3.6pt;flip:y;z-index:251679232;visibility:visible;mso-wrap-style:square;mso-width-percent:0;mso-height-percent:0;mso-wrap-distance-left:9pt;mso-wrap-distance-top:0;mso-wrap-distance-right:9pt;mso-wrap-distance-bottom:0;mso-position-horizontal:absolute;mso-position-horizontal-relative:text;mso-position-vertical:absolute;mso-position-vertical-relative:text;mso-width-percent:0;mso-height-percent:0;mso-width-relative:margin;mso-height-relative:margin" o:gfxdata="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" strokecolor="#1c4587 [3204]">
                 <v:stroke dashstyle="dash"/>
               </v:shape>
             </w:pict>
@@ -4201,7 +5142,7 @@
           </mc:Choice>
           <mc:Fallback>
             <w:pict>
-              <v:shape w14:anchorId="52EA8084" id="Gerade Verbindung mit Pfeil 76" o:spid="_x0000_s1026" type="#_x0000_t32" style="position:absolute;margin-left:280.85pt;margin-top:.55pt;width:0;height:11.5pt;z-index:251673088;visibility:visible;mso-wrap-style:square;mso-wrap-distance-left:9pt;mso-wrap-distance-top:0;mso-wrap-distance-right:9pt;mso-wrap-distance-bottom:0;mso-position-horizontal:absolute;mso-position-horizontal-relative:text;mso-position-vertical:absolute;mso-position-vertical-relative:text" o:gfxdata="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" strokecolor="#1a4180 [3044]">
+              <v:shape w14:anchorId="7F3ED771" id="Gerade Verbindung mit Pfeil 76" o:spid="_x0000_s1026" type="#_x0000_t32" style="position:absolute;margin-left:280.85pt;margin-top:.55pt;width:0;height:11.5pt;z-index:251673088;visibility:visible;mso-wrap-style:square;mso-wrap-distance-left:9pt;mso-wrap-distance-top:0;mso-wrap-distance-right:9pt;mso-wrap-distance-bottom:0;mso-position-horizontal:absolute;mso-position-horizontal-relative:text;mso-position-vertical:absolute;mso-position-vertical-relative:text" o:gfxdata="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" strokecolor="#1a4180 [3044]">
                 <v:stroke startarrow="block" endarrow="block"/>
               </v:shape>
             </w:pict>
@@ -4489,7 +5430,7 @@
           </mc:Choice>
           <mc:Fallback>
             <w:pict>
-              <v:shape w14:anchorId="35FB2102" id="Gerade Verbindung mit Pfeil 75" o:spid="_x0000_s1026" type="#_x0000_t32" style="position:absolute;margin-left:80.85pt;margin-top:110.05pt;width:23pt;height:.5pt;z-index:251678208;visibility:visible;mso-wrap-style:square;mso-wrap-distance-left:9pt;mso-wrap-distance-top:0;mso-wrap-distance-right:9pt;mso-wrap-distance-bottom:0;mso-position-horizontal:absolute;mso-position-horizontal-relative:text;mso-position-vertical:absolute;mso-position-vertical-relative:text" o:gfxdata="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" strokecolor="#1a4180 [3044]">
+              <v:shape w14:anchorId="1E96A430" id="Gerade Verbindung mit Pfeil 75" o:spid="_x0000_s1026" type="#_x0000_t32" style="position:absolute;margin-left:80.85pt;margin-top:110.05pt;width:23pt;height:.5pt;z-index:251678208;visibility:visible;mso-wrap-style:square;mso-wrap-distance-left:9pt;mso-wrap-distance-top:0;mso-wrap-distance-right:9pt;mso-wrap-distance-bottom:0;mso-position-horizontal:absolute;mso-position-horizontal-relative:text;mso-position-vertical:absolute;mso-position-vertical-relative:text" o:gfxdata="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" strokecolor="#1a4180 [3044]">
                 <v:stroke startarrow="block" endarrow="block"/>
               </v:shape>
             </w:pict>
@@ -4657,7 +5598,7 @@
           </mc:Choice>
           <mc:Fallback>
             <w:pict>
-              <v:shape w14:anchorId="17C67619" id="Gerade Verbindung mit Pfeil 74" o:spid="_x0000_s1026" type="#_x0000_t32" style="position:absolute;margin-left:380.35pt;margin-top:63.55pt;width:0;height:45pt;z-index:251663872;visibility:visible;mso-wrap-style:square;mso-wrap-distance-left:9pt;mso-wrap-distance-top:0;mso-wrap-distance-right:9pt;mso-wrap-distance-bottom:0;mso-position-horizontal:absolute;mso-position-horizontal-relative:text;mso-position-vertical:absolute;mso-position-vertical-relative:text" o:gfxdata="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" strokecolor="#1a4180 [3044]">
+              <v:shape w14:anchorId="6F2C70A5" id="Gerade Verbindung mit Pfeil 74" o:spid="_x0000_s1026" type="#_x0000_t32" style="position:absolute;margin-left:380.35pt;margin-top:63.55pt;width:0;height:45pt;z-index:251663872;visibility:visible;mso-wrap-style:square;mso-wrap-distance-left:9pt;mso-wrap-distance-top:0;mso-wrap-distance-right:9pt;mso-wrap-distance-bottom:0;mso-position-horizontal:absolute;mso-position-horizontal-relative:text;mso-position-vertical:absolute;mso-position-vertical-relative:text" o:gfxdata="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" strokecolor="#1a4180 [3044]">
                 <v:stroke startarrow="block" endarrow="block"/>
               </v:shape>
             </w:pict>
@@ -4724,7 +5665,7 @@
           </mc:Choice>
           <mc:Fallback>
             <w:pict>
-              <v:shape w14:anchorId="7C47BDEA" id="Gerade Verbindung mit Pfeil 72" o:spid="_x0000_s1026" type="#_x0000_t32" style="position:absolute;margin-left:428.35pt;margin-top:84.05pt;width:0;height:117pt;z-index:251662848;visibility:visible;mso-wrap-style:square;mso-wrap-distance-left:9pt;mso-wrap-distance-top:0;mso-wrap-distance-right:9pt;mso-wrap-distance-bottom:0;mso-position-horizontal:absolute;mso-position-horizontal-relative:text;mso-position-vertical:absolute;mso-position-vertical-relative:text" o:gfxdata="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" strokecolor="#1a4180 [3044]">
+              <v:shape w14:anchorId="0DDCFFB2" id="Gerade Verbindung mit Pfeil 72" o:spid="_x0000_s1026" type="#_x0000_t32" style="position:absolute;margin-left:428.35pt;margin-top:84.05pt;width:0;height:117pt;z-index:251662848;visibility:visible;mso-wrap-style:square;mso-wrap-distance-left:9pt;mso-wrap-distance-top:0;mso-wrap-distance-right:9pt;mso-wrap-distance-bottom:0;mso-position-horizontal:absolute;mso-position-horizontal-relative:text;mso-position-vertical:absolute;mso-position-vertical-relative:text" o:gfxdata="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" strokecolor="#1a4180 [3044]">
                 <v:stroke endarrow="block"/>
               </v:shape>
             </w:pict>
@@ -4791,7 +5732,7 @@
           </mc:Choice>
           <mc:Fallback>
             <w:pict>
-              <v:shape w14:anchorId="360E8697" id="Gerade Verbindung mit Pfeil 71" o:spid="_x0000_s1026" type="#_x0000_t32" style="position:absolute;margin-left:444.35pt;margin-top:43.55pt;width:0;height:20.5pt;z-index:251661824;visibility:visible;mso-wrap-style:square;mso-wrap-distance-left:9pt;mso-wrap-distance-top:0;mso-wrap-distance-right:9pt;mso-wrap-distance-bottom:0;mso-position-horizontal:absolute;mso-position-horizontal-relative:text;mso-position-vertical:absolute;mso-position-vertical-relative:text" o:gfxdata="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" strokecolor="#1a4180 [3044]">
+              <v:shape w14:anchorId="2154B545" id="Gerade Verbindung mit Pfeil 71" o:spid="_x0000_s1026" type="#_x0000_t32" style="position:absolute;margin-left:444.35pt;margin-top:43.55pt;width:0;height:20.5pt;z-index:251661824;visibility:visible;mso-wrap-style:square;mso-wrap-distance-left:9pt;mso-wrap-distance-top:0;mso-wrap-distance-right:9pt;mso-wrap-distance-bottom:0;mso-position-horizontal:absolute;mso-position-horizontal-relative:text;mso-position-vertical:absolute;mso-position-vertical-relative:text" o:gfxdata="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" strokecolor="#1a4180 [3044]">
                 <v:stroke endarrow="block"/>
               </v:shape>
             </w:pict>
@@ -4858,7 +5799,7 @@
           </mc:Choice>
           <mc:Fallback>
             <w:pict>
-              <v:shape w14:anchorId="7C1B1149" id="Gerade Verbindung mit Pfeil 70" o:spid="_x0000_s1026" type="#_x0000_t32" style="position:absolute;margin-left:349.35pt;margin-top:75.05pt;width:48pt;height:0;z-index:251659776;visibility:visible;mso-wrap-style:square;mso-wrap-distance-left:9pt;mso-wrap-distance-top:0;mso-wrap-distance-right:9pt;mso-wrap-distance-bottom:0;mso-position-horizontal:absolute;mso-position-horizontal-relative:text;mso-position-vertical:absolute;mso-position-vertical-relative:text" o:gfxdata="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" strokecolor="#1a4180 [3044]">
+              <v:shape w14:anchorId="0690D110" id="Gerade Verbindung mit Pfeil 70" o:spid="_x0000_s1026" type="#_x0000_t32" style="position:absolute;margin-left:349.35pt;margin-top:75.05pt;width:48pt;height:0;z-index:251659776;visibility:visible;mso-wrap-style:square;mso-wrap-distance-left:9pt;mso-wrap-distance-top:0;mso-wrap-distance-right:9pt;mso-wrap-distance-bottom:0;mso-position-horizontal:absolute;mso-position-horizontal-relative:text;mso-position-vertical:absolute;mso-position-vertical-relative:text" o:gfxdata="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" strokecolor="#1a4180 [3044]">
                 <v:stroke endarrow="block"/>
               </v:shape>
             </w:pict>
@@ -5165,7 +6106,7 @@
           </mc:Choice>
           <mc:Fallback>
             <w:pict>
-              <v:shape w14:anchorId="4C5FEE37" id="Gerade Verbindung mit Pfeil 67" o:spid="_x0000_s1026" type="#_x0000_t32" style="position:absolute;margin-left:273.85pt;margin-top:245.05pt;width:13pt;height:0;flip:x;z-index:251677184;visibility:visible;mso-wrap-style:square;mso-wrap-distance-left:9pt;mso-wrap-distance-top:0;mso-wrap-distance-right:9pt;mso-wrap-distance-bottom:0;mso-position-horizontal:absolute;mso-position-horizontal-relative:text;mso-position-vertical:absolute;mso-position-vertical-relative:text" o:gfxdata="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" strokecolor="#1a4180 [3044]">
+              <v:shape w14:anchorId="2985B5E3" id="Gerade Verbindung mit Pfeil 67" o:spid="_x0000_s1026" type="#_x0000_t32" style="position:absolute;margin-left:273.85pt;margin-top:245.05pt;width:13pt;height:0;flip:x;z-index:251677184;visibility:visible;mso-wrap-style:square;mso-wrap-distance-left:9pt;mso-wrap-distance-top:0;mso-wrap-distance-right:9pt;mso-wrap-distance-bottom:0;mso-position-horizontal:absolute;mso-position-horizontal-relative:text;mso-position-vertical:absolute;mso-position-vertical-relative:text" o:gfxdata="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" strokecolor="#1a4180 [3044]">
                 <v:stroke endarrow="block"/>
               </v:shape>
             </w:pict>
@@ -5233,7 +6174,7 @@
           </mc:Choice>
           <mc:Fallback>
             <w:pict>
-              <v:shape w14:anchorId="7AC3C456" id="Gerade Verbindung mit Pfeil 66" o:spid="_x0000_s1026" type="#_x0000_t32" style="position:absolute;margin-left:81.35pt;margin-top:216.55pt;width:31.5pt;height:.5pt;z-index:251676160;visibility:visible;mso-wrap-style:square;mso-wrap-distance-left:9pt;mso-wrap-distance-top:0;mso-wrap-distance-right:9pt;mso-wrap-distance-bottom:0;mso-position-horizontal:absolute;mso-position-horizontal-relative:text;mso-position-vertical:absolute;mso-position-vertical-relative:text" o:gfxdata="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" strokecolor="#1a4180 [3044]">
+              <v:shape w14:anchorId="1A784B99" id="Gerade Verbindung mit Pfeil 66" o:spid="_x0000_s1026" type="#_x0000_t32" style="position:absolute;margin-left:81.35pt;margin-top:216.55pt;width:31.5pt;height:.5pt;z-index:251676160;visibility:visible;mso-wrap-style:square;mso-wrap-distance-left:9pt;mso-wrap-distance-top:0;mso-wrap-distance-right:9pt;mso-wrap-distance-bottom:0;mso-position-horizontal:absolute;mso-position-horizontal-relative:text;mso-position-vertical:absolute;mso-position-vertical-relative:text" o:gfxdata="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" strokecolor="#1a4180 [3044]">
                 <v:stroke startarrow="block" endarrow="block"/>
               </v:shape>
             </w:pict>
@@ -5301,7 +6242,7 @@
           </mc:Choice>
           <mc:Fallback>
             <w:pict>
-              <v:shape w14:anchorId="23C20C72" id="Gerade Verbindung mit Pfeil 65" o:spid="_x0000_s1026" type="#_x0000_t32" style="position:absolute;margin-left:80.85pt;margin-top:153.05pt;width:30.5pt;height:0;z-index:251675136;visibility:visible;mso-wrap-style:square;mso-wrap-distance-left:9pt;mso-wrap-distance-top:0;mso-wrap-distance-right:9pt;mso-wrap-distance-bottom:0;mso-position-horizontal:absolute;mso-position-horizontal-relative:text;mso-position-vertical:absolute;mso-position-vertical-relative:text" o:gfxdata="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" strokecolor="#1a4180 [3044]">
+              <v:shape w14:anchorId="58A56D3E" id="Gerade Verbindung mit Pfeil 65" o:spid="_x0000_s1026" type="#_x0000_t32" style="position:absolute;margin-left:80.85pt;margin-top:153.05pt;width:30.5pt;height:0;z-index:251675136;visibility:visible;mso-wrap-style:square;mso-wrap-distance-left:9pt;mso-wrap-distance-top:0;mso-wrap-distance-right:9pt;mso-wrap-distance-bottom:0;mso-position-horizontal:absolute;mso-position-horizontal-relative:text;mso-position-vertical:absolute;mso-position-vertical-relative:text" o:gfxdata="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" strokecolor="#1a4180 [3044]">
                 <v:stroke startarrow="block" endarrow="block"/>
               </v:shape>
             </w:pict>
@@ -5369,7 +6310,7 @@
           </mc:Choice>
           <mc:Fallback>
             <w:pict>
-              <v:shape w14:anchorId="06B33F4C" id="Gerade Verbindung mit Pfeil 64" o:spid="_x0000_s1026" type="#_x0000_t32" style="position:absolute;margin-left:218.85pt;margin-top:87.05pt;width:.5pt;height:38.5pt;flip:x;z-index:251674112;visibility:visible;mso-wrap-style:square;mso-wrap-distance-left:9pt;mso-wrap-distance-top:0;mso-wrap-distance-right:9pt;mso-wrap-distance-bottom:0;mso-position-horizontal:absolute;mso-position-horizontal-relative:text;mso-position-vertical:absolute;mso-position-vertical-relative:text" o:gfxdata="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" strokecolor="#1a4180 [3044]">
+              <v:shape w14:anchorId="49696B1E" id="Gerade Verbindung mit Pfeil 64" o:spid="_x0000_s1026" type="#_x0000_t32" style="position:absolute;margin-left:218.85pt;margin-top:87.05pt;width:.5pt;height:38.5pt;flip:x;z-index:251674112;visibility:visible;mso-wrap-style:square;mso-wrap-distance-left:9pt;mso-wrap-distance-top:0;mso-wrap-distance-right:9pt;mso-wrap-distance-bottom:0;mso-position-horizontal:absolute;mso-position-horizontal-relative:text;mso-position-vertical:absolute;mso-position-vertical-relative:text" o:gfxdata="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" strokecolor="#1a4180 [3044]">
                 <v:stroke startarrow="block" endarrow="block"/>
               </v:shape>
             </w:pict>
@@ -5437,7 +6378,7 @@
           </mc:Choice>
           <mc:Fallback>
             <w:pict>
-              <v:shape w14:anchorId="67F2D479" id="Gerade Verbindung mit Pfeil 63" o:spid="_x0000_s1026" type="#_x0000_t32" style="position:absolute;margin-left:265.35pt;margin-top:190.05pt;width:0;height:12.5pt;z-index:251672064;visibility:visible;mso-wrap-style:square;mso-wrap-distance-left:9pt;mso-wrap-distance-top:0;mso-wrap-distance-right:9pt;mso-wrap-distance-bottom:0;mso-position-horizontal:absolute;mso-position-horizontal-relative:text;mso-position-vertical:absolute;mso-position-vertical-relative:text" o:gfxdata="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" strokecolor="#1a4180 [3044]">
+              <v:shape w14:anchorId="573A68C2" id="Gerade Verbindung mit Pfeil 63" o:spid="_x0000_s1026" type="#_x0000_t32" style="position:absolute;margin-left:265.35pt;margin-top:190.05pt;width:0;height:12.5pt;z-index:251672064;visibility:visible;mso-wrap-style:square;mso-wrap-distance-left:9pt;mso-wrap-distance-top:0;mso-wrap-distance-right:9pt;mso-wrap-distance-bottom:0;mso-position-horizontal:absolute;mso-position-horizontal-relative:text;mso-position-vertical:absolute;mso-position-vertical-relative:text" o:gfxdata="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" strokecolor="#1a4180 [3044]">
                 <v:stroke startarrow="block" endarrow="block"/>
               </v:shape>
             </w:pict>
@@ -5708,7 +6649,7 @@
           </mc:Choice>
           <mc:Fallback>
             <w:pict>
-              <v:shape w14:anchorId="62FA7C4A" id="Gerade Verbindung mit Pfeil 57" o:spid="_x0000_s1026" type="#_x0000_t32" style="position:absolute;margin-left:350.35pt;margin-top:35.55pt;width:21.5pt;height:0;z-index:251670016;visibility:visible;mso-wrap-style:square;mso-wrap-distance-left:9pt;mso-wrap-distance-top:0;mso-wrap-distance-right:9pt;mso-wrap-distance-bottom:0;mso-position-horizontal:absolute;mso-position-horizontal-relative:text;mso-position-vertical:absolute;mso-position-vertical-relative:text" o:gfxdata="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" strokecolor="#1a4180 [3044]">
+              <v:shape w14:anchorId="2CF45876" id="Gerade Verbindung mit Pfeil 57" o:spid="_x0000_s1026" type="#_x0000_t32" style="position:absolute;margin-left:350.35pt;margin-top:35.55pt;width:21.5pt;height:0;z-index:251670016;visibility:visible;mso-wrap-style:square;mso-wrap-distance-left:9pt;mso-wrap-distance-top:0;mso-wrap-distance-right:9pt;mso-wrap-distance-bottom:0;mso-position-horizontal:absolute;mso-position-horizontal-relative:text;mso-position-vertical:absolute;mso-position-vertical-relative:text" o:gfxdata="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" strokecolor="#1a4180 [3044]">
                 <v:stroke endarrow="block"/>
               </v:shape>
             </w:pict>
@@ -5775,7 +6716,7 @@
           </mc:Choice>
           <mc:Fallback>
             <w:pict>
-              <v:shape w14:anchorId="628DEEC7" id="Gerade Verbindung mit Pfeil 58" o:spid="_x0000_s1026" type="#_x0000_t32" style="position:absolute;margin-left:349.85pt;margin-top:55.05pt;width:23pt;height:0;z-index:251671040;visibility:visible;mso-wrap-style:square;mso-wrap-distance-left:9pt;mso-wrap-distance-top:0;mso-wrap-distance-right:9pt;mso-wrap-distance-bottom:0;mso-position-horizontal:absolute;mso-position-horizontal-relative:text;mso-position-vertical:absolute;mso-position-vertical-relative:text" o:gfxdata="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" strokecolor="#1a4180 [3044]">
+              <v:shape w14:anchorId="479B61CA" id="Gerade Verbindung mit Pfeil 58" o:spid="_x0000_s1026" type="#_x0000_t32" style="position:absolute;margin-left:349.85pt;margin-top:55.05pt;width:23pt;height:0;z-index:251671040;visibility:visible;mso-wrap-style:square;mso-wrap-distance-left:9pt;mso-wrap-distance-top:0;mso-wrap-distance-right:9pt;mso-wrap-distance-bottom:0;mso-position-horizontal:absolute;mso-position-horizontal-relative:text;mso-position-vertical:absolute;mso-position-vertical-relative:text" o:gfxdata="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" strokecolor="#1a4180 [3044]">
                 <v:stroke endarrow="block"/>
               </v:shape>
             </w:pict>
@@ -5842,7 +6783,7 @@
           </mc:Choice>
           <mc:Fallback>
             <w:pict>
-              <v:shape w14:anchorId="4188F0C0" id="Gerade Verbindung mit Pfeil 56" o:spid="_x0000_s1026" type="#_x0000_t32" style="position:absolute;margin-left:204.35pt;margin-top:23.05pt;width:10.5pt;height:0;flip:x;z-index:251668992;visibility:visible;mso-wrap-style:square;mso-wrap-distance-left:9pt;mso-wrap-distance-top:0;mso-wrap-distance-right:9pt;mso-wrap-distance-bottom:0;mso-position-horizontal:absolute;mso-position-horizontal-relative:text;mso-position-vertical:absolute;mso-position-vertical-relative:text" o:gfxdata="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" strokecolor="#1a4180 [3044]">
+              <v:shape w14:anchorId="3EA133BD" id="Gerade Verbindung mit Pfeil 56" o:spid="_x0000_s1026" type="#_x0000_t32" style="position:absolute;margin-left:204.35pt;margin-top:23.05pt;width:10.5pt;height:0;flip:x;z-index:251668992;visibility:visible;mso-wrap-style:square;mso-wrap-distance-left:9pt;mso-wrap-distance-top:0;mso-wrap-distance-right:9pt;mso-wrap-distance-bottom:0;mso-position-horizontal:absolute;mso-position-horizontal-relative:text;mso-position-vertical:absolute;mso-position-vertical-relative:text" o:gfxdata="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" strokecolor="#1a4180 [3044]">
                 <v:stroke endarrow="block"/>
               </v:shape>
             </w:pict>
@@ -5909,7 +6850,7 @@
           </mc:Choice>
           <mc:Fallback>
             <w:pict>
-              <v:shape w14:anchorId="22EF6C91" id="Gerade Verbindung mit Pfeil 52" o:spid="_x0000_s1026" type="#_x0000_t32" style="position:absolute;margin-left:199.35pt;margin-top:56.05pt;width:16.5pt;height:0;flip:x;z-index:251666944;visibility:visible;mso-wrap-style:square;mso-wrap-distance-left:9pt;mso-wrap-distance-top:0;mso-wrap-distance-right:9pt;mso-wrap-distance-bottom:0;mso-position-horizontal:absolute;mso-position-horizontal-relative:text;mso-position-vertical:absolute;mso-position-vertical-relative:text" o:gfxdata="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" strokecolor="#1a4180 [3044]">
+              <v:shape w14:anchorId="3A97675C" id="Gerade Verbindung mit Pfeil 52" o:spid="_x0000_s1026" type="#_x0000_t32" style="position:absolute;margin-left:199.35pt;margin-top:56.05pt;width:16.5pt;height:0;flip:x;z-index:251666944;visibility:visible;mso-wrap-style:square;mso-wrap-distance-left:9pt;mso-wrap-distance-top:0;mso-wrap-distance-right:9pt;mso-wrap-distance-bottom:0;mso-position-horizontal:absolute;mso-position-horizontal-relative:text;mso-position-vertical:absolute;mso-position-vertical-relative:text" o:gfxdata="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" strokecolor="#1a4180 [3044]">
                 <v:stroke endarrow="block"/>
               </v:shape>
             </w:pict>
@@ -5976,7 +6917,7 @@
           </mc:Choice>
           <mc:Fallback>
             <w:pict>
-              <v:shape w14:anchorId="11E25979" id="Gerade Verbindung mit Pfeil 51" o:spid="_x0000_s1026" type="#_x0000_t32" style="position:absolute;margin-left:199.85pt;margin-top:33.05pt;width:15.5pt;height:0;flip:x;z-index:251665920;visibility:visible;mso-wrap-style:square;mso-wrap-distance-left:9pt;mso-wrap-distance-top:0;mso-wrap-distance-right:9pt;mso-wrap-distance-bottom:0;mso-position-horizontal:absolute;mso-position-horizontal-relative:text;mso-position-vertical:absolute;mso-position-vertical-relative:text" o:gfxdata="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" strokecolor="#1a4180 [3044]">
+              <v:shape w14:anchorId="326CEC5E" id="Gerade Verbindung mit Pfeil 51" o:spid="_x0000_s1026" type="#_x0000_t32" style="position:absolute;margin-left:199.85pt;margin-top:33.05pt;width:15.5pt;height:0;flip:x;z-index:251665920;visibility:visible;mso-wrap-style:square;mso-wrap-distance-left:9pt;mso-wrap-distance-top:0;mso-wrap-distance-right:9pt;mso-wrap-distance-bottom:0;mso-position-horizontal:absolute;mso-position-horizontal-relative:text;mso-position-vertical:absolute;mso-position-vertical-relative:text" o:gfxdata="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" strokecolor="#1a4180 [3044]">
                 <v:stroke endarrow="block"/>
               </v:shape>
             </w:pict>
@@ -6044,7 +6985,7 @@
           </mc:Choice>
           <mc:Fallback>
             <w:pict>
-              <v:shape w14:anchorId="2FD9226A" id="Gerade Verbindung mit Pfeil 49" o:spid="_x0000_s1026" type="#_x0000_t32" style="position:absolute;margin-left:81.85pt;margin-top:85.05pt;width:132pt;height:0;z-index:251664896;visibility:visible;mso-wrap-style:square;mso-wrap-distance-left:9pt;mso-wrap-distance-top:0;mso-wrap-distance-right:9pt;mso-wrap-distance-bottom:0;mso-position-horizontal:absolute;mso-position-horizontal-relative:text;mso-position-vertical:absolute;mso-position-vertical-relative:text" o:gfxdata="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" strokecolor="#1a4180 [3044]">
+              <v:shape w14:anchorId="775378EB" id="Gerade Verbindung mit Pfeil 49" o:spid="_x0000_s1026" type="#_x0000_t32" style="position:absolute;margin-left:81.85pt;margin-top:85.05pt;width:132pt;height:0;z-index:251664896;visibility:visible;mso-wrap-style:square;mso-wrap-distance-left:9pt;mso-wrap-distance-top:0;mso-wrap-distance-right:9pt;mso-wrap-distance-bottom:0;mso-position-horizontal:absolute;mso-position-horizontal-relative:text;mso-position-vertical:absolute;mso-position-vertical-relative:text" o:gfxdata="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" strokecolor="#1a4180 [3044]">
                 <v:stroke startarrow="block" endarrow="block"/>
               </v:shape>
             </w:pict>
@@ -6214,7 +7155,7 @@
           </mc:Choice>
           <mc:Fallback>
             <w:pict>
-              <v:shape w14:anchorId="5A0CF55F" id="Gerade Verbindung mit Pfeil 47" o:spid="_x0000_s1026" type="#_x0000_t32" style="position:absolute;margin-left:81.85pt;margin-top:77.05pt;width:132pt;height:0;z-index:251656704;visibility:visible;mso-wrap-style:square;mso-wrap-distance-left:9pt;mso-wrap-distance-top:0;mso-wrap-distance-right:9pt;mso-wrap-distance-bottom:0;mso-position-horizontal:absolute;mso-position-horizontal-relative:text;mso-position-vertical:absolute;mso-position-vertical-relative:text" o:gfxdata="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" strokecolor="#1a4180 [3044]">
+              <v:shape w14:anchorId="42839F7B" id="Gerade Verbindung mit Pfeil 47" o:spid="_x0000_s1026" type="#_x0000_t32" style="position:absolute;margin-left:81.85pt;margin-top:77.05pt;width:132pt;height:0;z-index:251656704;visibility:visible;mso-wrap-style:square;mso-wrap-distance-left:9pt;mso-wrap-distance-top:0;mso-wrap-distance-right:9pt;mso-wrap-distance-bottom:0;mso-position-horizontal:absolute;mso-position-horizontal-relative:text;mso-position-vertical:absolute;mso-position-vertical-relative:text" o:gfxdata="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" strokecolor="#1a4180 [3044]">
                 <v:stroke startarrow="block" endarrow="block"/>
               </v:shape>
             </w:pict>
@@ -6281,7 +7222,7 @@
           </mc:Choice>
           <mc:Fallback>
             <w:pict>
-              <v:shape w14:anchorId="70AE09E0" id="Gerade Verbindung mit Pfeil 46" o:spid="_x0000_s1026" type="#_x0000_t32" style="position:absolute;margin-left:229.35pt;margin-top:86.55pt;width:0;height:12.5pt;z-index:251655680;visibility:visible;mso-wrap-style:square;mso-wrap-distance-left:9pt;mso-wrap-distance-top:0;mso-wrap-distance-right:9pt;mso-wrap-distance-bottom:0;mso-position-horizontal:absolute;mso-position-horizontal-relative:text;mso-position-vertical:absolute;mso-position-vertical-relative:text" o:gfxdata="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" strokecolor="#1a4180 [3044]">
+              <v:shape w14:anchorId="3A98EE19" id="Gerade Verbindung mit Pfeil 46" o:spid="_x0000_s1026" type="#_x0000_t32" style="position:absolute;margin-left:229.35pt;margin-top:86.55pt;width:0;height:12.5pt;z-index:251655680;visibility:visible;mso-wrap-style:square;mso-wrap-distance-left:9pt;mso-wrap-distance-top:0;mso-wrap-distance-right:9pt;mso-wrap-distance-bottom:0;mso-position-horizontal:absolute;mso-position-horizontal-relative:text;mso-position-vertical:absolute;mso-position-vertical-relative:text" o:gfxdata="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" strokecolor="#1a4180 [3044]">
                 <v:stroke endarrow="block"/>
               </v:shape>
             </w:pict>
@@ -7416,8 +8357,8 @@
       </w:r>
     </w:p>
     <w:sectPr>
-      <w:headerReference w:type="default" r:id="rId13"/>
-      <w:footerReference w:type="default" r:id="rId14"/>
+      <w:headerReference w:type="default" r:id="rId18"/>
+      <w:footerReference w:type="default" r:id="rId19"/>
       <w:pgSz w:w="11906" w:h="16838"/>
       <w:pgMar w:top="1135" w:right="1133" w:bottom="1134" w:left="993" w:header="708" w:footer="708" w:gutter="0"/>
       <w:cols w:space="708"/>
@@ -10856,7 +11797,7 @@
 </file>
 
 <file path=customXml/itemProps1.xml><?xml version="1.0" encoding="utf-8"?>
-<ds:datastoreItem xmlns:ds="http://schemas.openxmlformats.org/officeDocument/2006/customXml" ds:itemID="{81364798-173A-42F0-B5A1-BEB989C89733}">
+<ds:datastoreItem xmlns:ds="http://schemas.openxmlformats.org/officeDocument/2006/customXml" ds:itemID="{D2BA48DE-C4DE-4603-A664-B381599C6F9F}">
   <ds:schemaRefs>
     <ds:schemaRef ds:uri="http://schemas.openxmlformats.org/officeDocument/2006/bibliography"/>
   </ds:schemaRefs>

</xml_diff>